<commit_message>
add: userDescription 9-17번 작성
</commit_message>
<xml_diff>
--- a/User decription.docx
+++ b/User decription.docx
@@ -1759,6 +1759,2831 @@
         </w:rPr>
       </w:pPr>
     </w:p>
+    <w:p>
+      <w:pPr>
+        <w:spacing w:before="0" w:beforeAutospacing="off" w:after="160" w:afterAutospacing="off"/>
+        <w:ind/>
+        <w:jc w:val="both"/>
+      </w:pPr>
+      <w:r>
+        <w:rPr>
+          <w:rFonts w:ascii="Malgun Gothic" w:hAnsi="Malgun Gothic" w:eastAsia="Malgun Gothic" w:cs="Malgun Gothic"/>
+          <w:noProof w:val="0"/>
+          <w:sz w:val="22"/>
+          <w:szCs w:val="22"/>
+          <w:lang w:val="en-US" w:eastAsia="ko-KR"/>
+        </w:rPr>
+        <w:t xml:space="preserve">8. </w:t>
+      </w:r>
+      <w:r>
+        <w:rPr>
+          <w:rFonts w:ascii="Malgun Gothic" w:hAnsi="Malgun Gothic" w:eastAsia="Malgun Gothic" w:cs="Malgun Gothic"/>
+          <w:noProof w:val="0"/>
+          <w:sz w:val="22"/>
+          <w:szCs w:val="22"/>
+          <w:lang w:eastAsia="ko-KR"/>
+        </w:rPr>
+        <w:t>자전거 등록</w:t>
+      </w:r>
+    </w:p>
+    <w:tbl>
+      <w:tblPr>
+        <w:tblStyle w:val="TableGrid"/>
+        <w:tblW w:w="0" w:type="auto"/>
+        <w:tblLayout w:type="fixed"/>
+        <w:tblLook w:val="06A0" w:firstRow="1" w:lastRow="0" w:firstColumn="1" w:lastColumn="0" w:noHBand="1" w:noVBand="1"/>
+      </w:tblPr>
+      <w:tblGrid>
+        <w:gridCol w:w="4508"/>
+        <w:gridCol w:w="4508"/>
+      </w:tblGrid>
+      <w:tr>
+        <w:trPr>
+          <w:trHeight w:val="300"/>
+        </w:trPr>
+        <w:tc>
+          <w:tcPr>
+            <w:tcW w:w="4508" w:type="dxa"/>
+            <w:tcBorders>
+              <w:top w:val="single" w:color="000000" w:themeColor="text1" w:sz="8"/>
+              <w:left w:val="single" w:color="000000" w:themeColor="text1" w:sz="8"/>
+              <w:bottom w:val="single" w:color="000000" w:themeColor="text1" w:sz="8"/>
+              <w:right w:val="single" w:color="000000" w:themeColor="text1" w:sz="8"/>
+            </w:tcBorders>
+            <w:tcMar>
+              <w:left w:w="108" w:type="dxa"/>
+              <w:right w:w="108" w:type="dxa"/>
+            </w:tcMar>
+            <w:vAlign w:val="top"/>
+          </w:tcPr>
+          <w:p>
+            <w:pPr>
+              <w:spacing w:before="0" w:beforeAutospacing="off" w:after="0" w:afterAutospacing="off"/>
+              <w:jc w:val="both"/>
+            </w:pPr>
+            <w:r>
+              <w:rPr>
+                <w:rFonts w:ascii="Malgun Gothic" w:hAnsi="Malgun Gothic" w:eastAsia="Malgun Gothic" w:cs="Malgun Gothic"/>
+                <w:sz w:val="22"/>
+                <w:szCs w:val="22"/>
+                <w:lang w:val="en-US"/>
+              </w:rPr>
+              <w:t>Actor Action</w:t>
+            </w:r>
+          </w:p>
+        </w:tc>
+        <w:tc>
+          <w:tcPr>
+            <w:tcW w:w="4508" w:type="dxa"/>
+            <w:tcBorders>
+              <w:top w:val="single" w:color="000000" w:themeColor="text1" w:sz="8"/>
+              <w:left w:val="single" w:color="000000" w:themeColor="text1" w:sz="8"/>
+              <w:bottom w:val="single" w:color="000000" w:themeColor="text1" w:sz="8"/>
+              <w:right w:val="single" w:color="000000" w:themeColor="text1" w:sz="8"/>
+            </w:tcBorders>
+            <w:tcMar>
+              <w:left w:w="108" w:type="dxa"/>
+              <w:right w:w="108" w:type="dxa"/>
+            </w:tcMar>
+            <w:vAlign w:val="top"/>
+          </w:tcPr>
+          <w:p>
+            <w:pPr>
+              <w:spacing w:before="0" w:beforeAutospacing="off" w:after="0" w:afterAutospacing="off"/>
+              <w:jc w:val="both"/>
+            </w:pPr>
+            <w:r>
+              <w:rPr>
+                <w:rFonts w:ascii="Malgun Gothic" w:hAnsi="Malgun Gothic" w:eastAsia="Malgun Gothic" w:cs="Malgun Gothic"/>
+                <w:sz w:val="22"/>
+                <w:szCs w:val="22"/>
+                <w:lang w:val="en-US"/>
+              </w:rPr>
+              <w:t>System response</w:t>
+            </w:r>
+          </w:p>
+        </w:tc>
+      </w:tr>
+      <w:tr>
+        <w:trPr>
+          <w:trHeight w:val="300"/>
+        </w:trPr>
+        <w:tc>
+          <w:tcPr>
+            <w:tcW w:w="4508" w:type="dxa"/>
+            <w:tcBorders>
+              <w:top w:val="single" w:color="000000" w:themeColor="text1" w:sz="8"/>
+              <w:left w:val="single" w:color="000000" w:themeColor="text1" w:sz="8"/>
+              <w:bottom w:val="single" w:color="000000" w:themeColor="text1" w:sz="8"/>
+              <w:right w:val="single" w:color="000000" w:themeColor="text1" w:sz="8"/>
+            </w:tcBorders>
+            <w:tcMar>
+              <w:left w:w="108" w:type="dxa"/>
+              <w:right w:w="108" w:type="dxa"/>
+            </w:tcMar>
+            <w:vAlign w:val="top"/>
+          </w:tcPr>
+          <w:p>
+            <w:pPr>
+              <w:spacing w:before="0" w:beforeAutospacing="off" w:after="0" w:afterAutospacing="off"/>
+              <w:jc w:val="both"/>
+            </w:pPr>
+            <w:r>
+              <w:rPr>
+                <w:rFonts w:ascii="Malgun Gothic" w:hAnsi="Malgun Gothic" w:eastAsia="Malgun Gothic" w:cs="Malgun Gothic"/>
+                <w:sz w:val="22"/>
+                <w:szCs w:val="22"/>
+                <w:lang w:val="en-US"/>
+              </w:rPr>
+              <w:t xml:space="preserve">1. </w:t>
+            </w:r>
+            <w:r>
+              <w:rPr>
+                <w:rFonts w:ascii="Malgun Gothic" w:hAnsi="Malgun Gothic" w:eastAsia="Malgun Gothic" w:cs="Malgun Gothic"/>
+                <w:sz w:val="22"/>
+                <w:szCs w:val="22"/>
+              </w:rPr>
+              <w:t>관리자가 자전거 등록 페이지를 연다</w:t>
+            </w:r>
+            <w:r>
+              <w:rPr>
+                <w:rFonts w:ascii="Malgun Gothic" w:hAnsi="Malgun Gothic" w:eastAsia="Malgun Gothic" w:cs="Malgun Gothic"/>
+                <w:sz w:val="22"/>
+                <w:szCs w:val="22"/>
+                <w:lang w:val="en-US"/>
+              </w:rPr>
+              <w:t>.</w:t>
+            </w:r>
+          </w:p>
+        </w:tc>
+        <w:tc>
+          <w:tcPr>
+            <w:tcW w:w="4508" w:type="dxa"/>
+            <w:tcBorders>
+              <w:top w:val="single" w:color="000000" w:themeColor="text1" w:sz="8"/>
+              <w:left w:val="single" w:color="000000" w:themeColor="text1" w:sz="8"/>
+              <w:bottom w:val="single" w:color="000000" w:themeColor="text1" w:sz="8"/>
+              <w:right w:val="single" w:color="000000" w:themeColor="text1" w:sz="8"/>
+            </w:tcBorders>
+            <w:tcMar>
+              <w:left w:w="108" w:type="dxa"/>
+              <w:right w:w="108" w:type="dxa"/>
+            </w:tcMar>
+            <w:vAlign w:val="top"/>
+          </w:tcPr>
+          <w:p>
+            <w:pPr>
+              <w:spacing w:before="0" w:beforeAutospacing="off" w:after="0" w:afterAutospacing="off"/>
+              <w:jc w:val="both"/>
+            </w:pPr>
+            <w:r>
+              <w:rPr>
+                <w:rFonts w:ascii="Malgun Gothic" w:hAnsi="Malgun Gothic" w:eastAsia="Malgun Gothic" w:cs="Malgun Gothic"/>
+                <w:sz w:val="22"/>
+                <w:szCs w:val="22"/>
+                <w:lang w:val="en-US"/>
+              </w:rPr>
+              <w:t xml:space="preserve">2. </w:t>
+            </w:r>
+            <w:r>
+              <w:rPr>
+                <w:rFonts w:ascii="Malgun Gothic" w:hAnsi="Malgun Gothic" w:eastAsia="Malgun Gothic" w:cs="Malgun Gothic"/>
+                <w:sz w:val="22"/>
+                <w:szCs w:val="22"/>
+              </w:rPr>
+              <w:t>시스템이 자전거</w:t>
+            </w:r>
+            <w:r>
+              <w:rPr>
+                <w:rFonts w:ascii="Malgun Gothic" w:hAnsi="Malgun Gothic" w:eastAsia="Malgun Gothic" w:cs="Malgun Gothic"/>
+                <w:sz w:val="22"/>
+                <w:szCs w:val="22"/>
+                <w:lang w:val="en-US"/>
+              </w:rPr>
+              <w:t xml:space="preserve"> ID, </w:t>
+            </w:r>
+            <w:r>
+              <w:rPr>
+                <w:rFonts w:ascii="Malgun Gothic" w:hAnsi="Malgun Gothic" w:eastAsia="Malgun Gothic" w:cs="Malgun Gothic"/>
+                <w:sz w:val="22"/>
+                <w:szCs w:val="22"/>
+              </w:rPr>
+              <w:t>자전거 제품명</w:t>
+            </w:r>
+            <w:r>
+              <w:rPr>
+                <w:rFonts w:ascii="Malgun Gothic" w:hAnsi="Malgun Gothic" w:eastAsia="Malgun Gothic" w:cs="Malgun Gothic"/>
+                <w:sz w:val="22"/>
+                <w:szCs w:val="22"/>
+                <w:lang w:val="en-US"/>
+              </w:rPr>
+              <w:t xml:space="preserve">, </w:t>
+            </w:r>
+            <w:r>
+              <w:rPr>
+                <w:rFonts w:ascii="Malgun Gothic" w:hAnsi="Malgun Gothic" w:eastAsia="Malgun Gothic" w:cs="Malgun Gothic"/>
+                <w:sz w:val="22"/>
+                <w:szCs w:val="22"/>
+              </w:rPr>
+              <w:t>유형</w:t>
+            </w:r>
+            <w:r>
+              <w:rPr>
+                <w:rFonts w:ascii="Malgun Gothic" w:hAnsi="Malgun Gothic" w:eastAsia="Malgun Gothic" w:cs="Malgun Gothic"/>
+                <w:sz w:val="22"/>
+                <w:szCs w:val="22"/>
+                <w:lang w:val="en-US"/>
+              </w:rPr>
+              <w:t>(</w:t>
+            </w:r>
+            <w:r>
+              <w:rPr>
+                <w:rFonts w:ascii="Malgun Gothic" w:hAnsi="Malgun Gothic" w:eastAsia="Malgun Gothic" w:cs="Malgun Gothic"/>
+                <w:sz w:val="22"/>
+                <w:szCs w:val="22"/>
+              </w:rPr>
+              <w:t>일반</w:t>
+            </w:r>
+            <w:r>
+              <w:rPr>
+                <w:rFonts w:ascii="Malgun Gothic" w:hAnsi="Malgun Gothic" w:eastAsia="Malgun Gothic" w:cs="Malgun Gothic"/>
+                <w:sz w:val="22"/>
+                <w:szCs w:val="22"/>
+                <w:lang w:val="en-US"/>
+              </w:rPr>
+              <w:t>/</w:t>
+            </w:r>
+            <w:r>
+              <w:rPr>
+                <w:rFonts w:ascii="Malgun Gothic" w:hAnsi="Malgun Gothic" w:eastAsia="Malgun Gothic" w:cs="Malgun Gothic"/>
+                <w:sz w:val="22"/>
+                <w:szCs w:val="22"/>
+              </w:rPr>
+              <w:t>전기</w:t>
+            </w:r>
+            <w:r>
+              <w:rPr>
+                <w:rFonts w:ascii="Malgun Gothic" w:hAnsi="Malgun Gothic" w:eastAsia="Malgun Gothic" w:cs="Malgun Gothic"/>
+                <w:sz w:val="22"/>
+                <w:szCs w:val="22"/>
+                <w:lang w:val="en-US"/>
+              </w:rPr>
+              <w:t xml:space="preserve">), </w:t>
+            </w:r>
+            <w:r>
+              <w:rPr>
+                <w:rFonts w:ascii="Malgun Gothic" w:hAnsi="Malgun Gothic" w:eastAsia="Malgun Gothic" w:cs="Malgun Gothic"/>
+                <w:sz w:val="22"/>
+                <w:szCs w:val="22"/>
+              </w:rPr>
+              <w:t>소속 대여소</w:t>
+            </w:r>
+            <w:r>
+              <w:rPr>
+                <w:rFonts w:ascii="Malgun Gothic" w:hAnsi="Malgun Gothic" w:eastAsia="Malgun Gothic" w:cs="Malgun Gothic"/>
+                <w:sz w:val="22"/>
+                <w:szCs w:val="22"/>
+                <w:lang w:val="en-US"/>
+              </w:rPr>
+              <w:t xml:space="preserve">, </w:t>
+            </w:r>
+            <w:r>
+              <w:rPr>
+                <w:rFonts w:ascii="Malgun Gothic" w:hAnsi="Malgun Gothic" w:eastAsia="Malgun Gothic" w:cs="Malgun Gothic"/>
+                <w:sz w:val="22"/>
+                <w:szCs w:val="22"/>
+              </w:rPr>
+              <w:t>상태</w:t>
+            </w:r>
+            <w:r>
+              <w:rPr>
+                <w:rFonts w:ascii="Malgun Gothic" w:hAnsi="Malgun Gothic" w:eastAsia="Malgun Gothic" w:cs="Malgun Gothic"/>
+                <w:sz w:val="22"/>
+                <w:szCs w:val="22"/>
+                <w:lang w:val="en-US"/>
+              </w:rPr>
+              <w:t>(</w:t>
+            </w:r>
+            <w:r>
+              <w:rPr>
+                <w:rFonts w:ascii="Malgun Gothic" w:hAnsi="Malgun Gothic" w:eastAsia="Malgun Gothic" w:cs="Malgun Gothic"/>
+                <w:sz w:val="22"/>
+                <w:szCs w:val="22"/>
+              </w:rPr>
+              <w:t>사용 가능</w:t>
+            </w:r>
+            <w:r>
+              <w:rPr>
+                <w:rFonts w:ascii="Malgun Gothic" w:hAnsi="Malgun Gothic" w:eastAsia="Malgun Gothic" w:cs="Malgun Gothic"/>
+                <w:sz w:val="22"/>
+                <w:szCs w:val="22"/>
+                <w:lang w:val="en-US"/>
+              </w:rPr>
+              <w:t>/</w:t>
+            </w:r>
+            <w:r>
+              <w:rPr>
+                <w:rFonts w:ascii="Malgun Gothic" w:hAnsi="Malgun Gothic" w:eastAsia="Malgun Gothic" w:cs="Malgun Gothic"/>
+                <w:sz w:val="22"/>
+                <w:szCs w:val="22"/>
+              </w:rPr>
+              <w:t>수리 중</w:t>
+            </w:r>
+            <w:r>
+              <w:rPr>
+                <w:rFonts w:ascii="Malgun Gothic" w:hAnsi="Malgun Gothic" w:eastAsia="Malgun Gothic" w:cs="Malgun Gothic"/>
+                <w:sz w:val="22"/>
+                <w:szCs w:val="22"/>
+                <w:lang w:val="en-US"/>
+              </w:rPr>
+              <w:t>)</w:t>
+            </w:r>
+            <w:r>
+              <w:rPr>
+                <w:rFonts w:ascii="Malgun Gothic" w:hAnsi="Malgun Gothic" w:eastAsia="Malgun Gothic" w:cs="Malgun Gothic"/>
+                <w:sz w:val="22"/>
+                <w:szCs w:val="22"/>
+              </w:rPr>
+              <w:t>를 포함한 자전거 등록 양식을 표현한다</w:t>
+            </w:r>
+            <w:r>
+              <w:rPr>
+                <w:rFonts w:ascii="Malgun Gothic" w:hAnsi="Malgun Gothic" w:eastAsia="Malgun Gothic" w:cs="Malgun Gothic"/>
+                <w:sz w:val="22"/>
+                <w:szCs w:val="22"/>
+                <w:lang w:val="en-US"/>
+              </w:rPr>
+              <w:t>.</w:t>
+            </w:r>
+          </w:p>
+        </w:tc>
+      </w:tr>
+      <w:tr>
+        <w:trPr>
+          <w:trHeight w:val="300"/>
+        </w:trPr>
+        <w:tc>
+          <w:tcPr>
+            <w:tcW w:w="4508" w:type="dxa"/>
+            <w:tcBorders>
+              <w:top w:val="single" w:color="000000" w:themeColor="text1" w:sz="8"/>
+              <w:left w:val="single" w:color="000000" w:themeColor="text1" w:sz="8"/>
+              <w:bottom w:val="single" w:color="000000" w:themeColor="text1" w:sz="8"/>
+              <w:right w:val="single" w:color="000000" w:themeColor="text1" w:sz="8"/>
+            </w:tcBorders>
+            <w:tcMar>
+              <w:left w:w="108" w:type="dxa"/>
+              <w:right w:w="108" w:type="dxa"/>
+            </w:tcMar>
+            <w:vAlign w:val="top"/>
+          </w:tcPr>
+          <w:p>
+            <w:pPr>
+              <w:spacing w:before="0" w:beforeAutospacing="off" w:after="0" w:afterAutospacing="off"/>
+              <w:jc w:val="both"/>
+            </w:pPr>
+            <w:r>
+              <w:rPr>
+                <w:rFonts w:ascii="Malgun Gothic" w:hAnsi="Malgun Gothic" w:eastAsia="Malgun Gothic" w:cs="Malgun Gothic"/>
+                <w:sz w:val="22"/>
+                <w:szCs w:val="22"/>
+                <w:lang w:val="en-US"/>
+              </w:rPr>
+              <w:t xml:space="preserve">3. </w:t>
+            </w:r>
+            <w:r>
+              <w:rPr>
+                <w:rFonts w:ascii="Malgun Gothic" w:hAnsi="Malgun Gothic" w:eastAsia="Malgun Gothic" w:cs="Malgun Gothic"/>
+                <w:sz w:val="22"/>
+                <w:szCs w:val="22"/>
+              </w:rPr>
+              <w:t>관리자가 자전거 정보를 입력한다</w:t>
+            </w:r>
+            <w:r>
+              <w:rPr>
+                <w:rFonts w:ascii="Malgun Gothic" w:hAnsi="Malgun Gothic" w:eastAsia="Malgun Gothic" w:cs="Malgun Gothic"/>
+                <w:sz w:val="22"/>
+                <w:szCs w:val="22"/>
+                <w:lang w:val="en-US"/>
+              </w:rPr>
+              <w:t>.</w:t>
+            </w:r>
+          </w:p>
+        </w:tc>
+        <w:tc>
+          <w:tcPr>
+            <w:tcW w:w="4508" w:type="dxa"/>
+            <w:tcBorders>
+              <w:top w:val="single" w:color="000000" w:themeColor="text1" w:sz="8"/>
+              <w:left w:val="single" w:color="000000" w:themeColor="text1" w:sz="8"/>
+              <w:bottom w:val="single" w:color="000000" w:themeColor="text1" w:sz="8"/>
+              <w:right w:val="single" w:color="000000" w:themeColor="text1" w:sz="8"/>
+            </w:tcBorders>
+            <w:tcMar>
+              <w:left w:w="108" w:type="dxa"/>
+              <w:right w:w="108" w:type="dxa"/>
+            </w:tcMar>
+            <w:vAlign w:val="top"/>
+          </w:tcPr>
+          <w:p>
+            <w:pPr>
+              <w:spacing w:before="0" w:beforeAutospacing="off" w:after="0" w:afterAutospacing="off"/>
+              <w:jc w:val="both"/>
+            </w:pPr>
+            <w:r>
+              <w:rPr>
+                <w:rFonts w:ascii="Malgun Gothic" w:hAnsi="Malgun Gothic" w:eastAsia="Malgun Gothic" w:cs="Malgun Gothic"/>
+                <w:sz w:val="22"/>
+                <w:szCs w:val="22"/>
+                <w:lang w:val="en-US"/>
+              </w:rPr>
+              <w:t xml:space="preserve">4. </w:t>
+            </w:r>
+            <w:r>
+              <w:rPr>
+                <w:rFonts w:ascii="Malgun Gothic" w:hAnsi="Malgun Gothic" w:eastAsia="Malgun Gothic" w:cs="Malgun Gothic"/>
+                <w:sz w:val="22"/>
+                <w:szCs w:val="22"/>
+              </w:rPr>
+              <w:t>시스템이 입력된 정보의 유효성을 검사한다</w:t>
+            </w:r>
+            <w:r>
+              <w:rPr>
+                <w:rFonts w:ascii="Malgun Gothic" w:hAnsi="Malgun Gothic" w:eastAsia="Malgun Gothic" w:cs="Malgun Gothic"/>
+                <w:sz w:val="22"/>
+                <w:szCs w:val="22"/>
+                <w:lang w:val="en-US"/>
+              </w:rPr>
+              <w:t>.</w:t>
+            </w:r>
+          </w:p>
+        </w:tc>
+      </w:tr>
+      <w:tr>
+        <w:trPr>
+          <w:trHeight w:val="300"/>
+        </w:trPr>
+        <w:tc>
+          <w:tcPr>
+            <w:tcW w:w="4508" w:type="dxa"/>
+            <w:tcBorders>
+              <w:top w:val="single" w:color="000000" w:themeColor="text1" w:sz="8"/>
+              <w:left w:val="single" w:color="000000" w:themeColor="text1" w:sz="8"/>
+              <w:bottom w:val="single" w:color="000000" w:themeColor="text1" w:sz="8"/>
+              <w:right w:val="single" w:color="000000" w:themeColor="text1" w:sz="8"/>
+            </w:tcBorders>
+            <w:tcMar>
+              <w:left w:w="108" w:type="dxa"/>
+              <w:right w:w="108" w:type="dxa"/>
+            </w:tcMar>
+            <w:vAlign w:val="top"/>
+          </w:tcPr>
+          <w:p>
+            <w:pPr>
+              <w:spacing w:before="0" w:beforeAutospacing="off" w:after="0" w:afterAutospacing="off"/>
+              <w:jc w:val="both"/>
+            </w:pPr>
+            <w:r>
+              <w:rPr>
+                <w:rFonts w:ascii="Malgun Gothic" w:hAnsi="Malgun Gothic" w:eastAsia="Malgun Gothic" w:cs="Malgun Gothic"/>
+                <w:sz w:val="22"/>
+                <w:szCs w:val="22"/>
+                <w:lang w:val="en-US"/>
+              </w:rPr>
+              <w:t xml:space="preserve">5. </w:t>
+            </w:r>
+            <w:r>
+              <w:rPr>
+                <w:rFonts w:ascii="Malgun Gothic" w:hAnsi="Malgun Gothic" w:eastAsia="Malgun Gothic" w:cs="Malgun Gothic"/>
+                <w:sz w:val="22"/>
+                <w:szCs w:val="22"/>
+              </w:rPr>
+              <w:t>관리자가 등록 버튼을 클릭한다</w:t>
+            </w:r>
+            <w:r>
+              <w:rPr>
+                <w:rFonts w:ascii="Malgun Gothic" w:hAnsi="Malgun Gothic" w:eastAsia="Malgun Gothic" w:cs="Malgun Gothic"/>
+                <w:sz w:val="22"/>
+                <w:szCs w:val="22"/>
+                <w:lang w:val="en-US"/>
+              </w:rPr>
+              <w:t>.</w:t>
+            </w:r>
+          </w:p>
+        </w:tc>
+        <w:tc>
+          <w:tcPr>
+            <w:tcW w:w="4508" w:type="dxa"/>
+            <w:tcBorders>
+              <w:top w:val="single" w:color="000000" w:themeColor="text1" w:sz="8"/>
+              <w:left w:val="single" w:color="000000" w:themeColor="text1" w:sz="8"/>
+              <w:bottom w:val="single" w:color="000000" w:themeColor="text1" w:sz="8"/>
+              <w:right w:val="single" w:color="000000" w:themeColor="text1" w:sz="8"/>
+            </w:tcBorders>
+            <w:tcMar>
+              <w:left w:w="108" w:type="dxa"/>
+              <w:right w:w="108" w:type="dxa"/>
+            </w:tcMar>
+            <w:vAlign w:val="top"/>
+          </w:tcPr>
+          <w:p>
+            <w:pPr>
+              <w:spacing w:before="0" w:beforeAutospacing="off" w:after="0" w:afterAutospacing="off"/>
+              <w:jc w:val="both"/>
+            </w:pPr>
+            <w:r>
+              <w:rPr>
+                <w:rFonts w:ascii="Malgun Gothic" w:hAnsi="Malgun Gothic" w:eastAsia="Malgun Gothic" w:cs="Malgun Gothic"/>
+                <w:sz w:val="22"/>
+                <w:szCs w:val="22"/>
+                <w:lang w:val="en-US"/>
+              </w:rPr>
+              <w:t xml:space="preserve">6. </w:t>
+            </w:r>
+            <w:r>
+              <w:rPr>
+                <w:rFonts w:ascii="Malgun Gothic" w:hAnsi="Malgun Gothic" w:eastAsia="Malgun Gothic" w:cs="Malgun Gothic"/>
+                <w:sz w:val="22"/>
+                <w:szCs w:val="22"/>
+              </w:rPr>
+              <w:t>시스템이 자전거 정보를 저장하고 등록 완료 메시지를 표시하고 자전거 목록에 추가되어 표시된다</w:t>
+            </w:r>
+            <w:r>
+              <w:rPr>
+                <w:rFonts w:ascii="Malgun Gothic" w:hAnsi="Malgun Gothic" w:eastAsia="Malgun Gothic" w:cs="Malgun Gothic"/>
+                <w:sz w:val="22"/>
+                <w:szCs w:val="22"/>
+                <w:lang w:val="en-US"/>
+              </w:rPr>
+              <w:t>.</w:t>
+            </w:r>
+          </w:p>
+        </w:tc>
+      </w:tr>
+    </w:tbl>
+    <w:p>
+      <w:pPr>
+        <w:spacing w:before="0" w:beforeAutospacing="off" w:after="160" w:afterAutospacing="off"/>
+        <w:ind/>
+        <w:jc w:val="both"/>
+      </w:pPr>
+      <w:r>
+        <w:rPr>
+          <w:rFonts w:ascii="Malgun Gothic" w:hAnsi="Malgun Gothic" w:eastAsia="Malgun Gothic" w:cs="Malgun Gothic"/>
+          <w:noProof w:val="0"/>
+          <w:sz w:val="22"/>
+          <w:szCs w:val="22"/>
+          <w:lang w:val="en-US" w:eastAsia="ko-KR"/>
+        </w:rPr>
+        <w:t xml:space="preserve"> </w:t>
+      </w:r>
+    </w:p>
+    <w:p>
+      <w:pPr>
+        <w:spacing w:before="0" w:beforeAutospacing="off" w:after="160" w:afterAutospacing="off"/>
+        <w:ind/>
+        <w:jc w:val="both"/>
+      </w:pPr>
+      <w:r>
+        <w:rPr>
+          <w:rFonts w:ascii="Malgun Gothic" w:hAnsi="Malgun Gothic" w:eastAsia="Malgun Gothic" w:cs="Malgun Gothic"/>
+          <w:noProof w:val="0"/>
+          <w:sz w:val="22"/>
+          <w:szCs w:val="22"/>
+          <w:lang w:val="en-US" w:eastAsia="ko-KR"/>
+        </w:rPr>
+        <w:t xml:space="preserve"> </w:t>
+      </w:r>
+    </w:p>
+    <w:p>
+      <w:pPr>
+        <w:spacing w:before="0" w:beforeAutospacing="off" w:after="160" w:afterAutospacing="off"/>
+        <w:ind/>
+        <w:jc w:val="both"/>
+      </w:pPr>
+      <w:r>
+        <w:rPr>
+          <w:rFonts w:ascii="Malgun Gothic" w:hAnsi="Malgun Gothic" w:eastAsia="Malgun Gothic" w:cs="Malgun Gothic"/>
+          <w:noProof w:val="0"/>
+          <w:sz w:val="22"/>
+          <w:szCs w:val="22"/>
+          <w:lang w:val="en-US" w:eastAsia="ko-KR"/>
+        </w:rPr>
+        <w:t xml:space="preserve"> </w:t>
+      </w:r>
+    </w:p>
+    <w:p>
+      <w:pPr>
+        <w:spacing w:before="0" w:beforeAutospacing="off" w:after="160" w:afterAutospacing="off"/>
+        <w:ind/>
+        <w:jc w:val="both"/>
+      </w:pPr>
+      <w:r>
+        <w:rPr>
+          <w:rFonts w:ascii="Malgun Gothic" w:hAnsi="Malgun Gothic" w:eastAsia="Malgun Gothic" w:cs="Malgun Gothic"/>
+          <w:noProof w:val="0"/>
+          <w:sz w:val="22"/>
+          <w:szCs w:val="22"/>
+          <w:lang w:val="en-US" w:eastAsia="ko-KR"/>
+        </w:rPr>
+        <w:t xml:space="preserve">9. </w:t>
+      </w:r>
+      <w:r>
+        <w:rPr>
+          <w:rFonts w:ascii="Malgun Gothic" w:hAnsi="Malgun Gothic" w:eastAsia="Malgun Gothic" w:cs="Malgun Gothic"/>
+          <w:noProof w:val="0"/>
+          <w:sz w:val="22"/>
+          <w:szCs w:val="22"/>
+          <w:lang w:eastAsia="ko-KR"/>
+        </w:rPr>
+        <w:t>관리자 자전거 리스트 조회</w:t>
+      </w:r>
+      <w:r>
+        <w:rPr>
+          <w:rFonts w:ascii="Malgun Gothic" w:hAnsi="Malgun Gothic" w:eastAsia="Malgun Gothic" w:cs="Malgun Gothic"/>
+          <w:noProof w:val="0"/>
+          <w:sz w:val="22"/>
+          <w:szCs w:val="22"/>
+          <w:lang w:val="en-US" w:eastAsia="ko-KR"/>
+        </w:rPr>
+        <w:t xml:space="preserve"> / </w:t>
+      </w:r>
+      <w:r>
+        <w:rPr>
+          <w:rFonts w:ascii="Malgun Gothic" w:hAnsi="Malgun Gothic" w:eastAsia="Malgun Gothic" w:cs="Malgun Gothic"/>
+          <w:noProof w:val="0"/>
+          <w:sz w:val="22"/>
+          <w:szCs w:val="22"/>
+          <w:lang w:eastAsia="ko-KR"/>
+        </w:rPr>
+        <w:t>자전거 상세정보 조회</w:t>
+      </w:r>
+    </w:p>
+    <w:tbl>
+      <w:tblPr>
+        <w:tblStyle w:val="TableGrid"/>
+        <w:tblW w:w="0" w:type="auto"/>
+        <w:tblLayout w:type="fixed"/>
+        <w:tblLook w:val="06A0" w:firstRow="1" w:lastRow="0" w:firstColumn="1" w:lastColumn="0" w:noHBand="1" w:noVBand="1"/>
+      </w:tblPr>
+      <w:tblGrid>
+        <w:gridCol w:w="4508"/>
+        <w:gridCol w:w="4508"/>
+      </w:tblGrid>
+      <w:tr>
+        <w:trPr>
+          <w:trHeight w:val="300"/>
+        </w:trPr>
+        <w:tc>
+          <w:tcPr>
+            <w:tcW w:w="4508" w:type="dxa"/>
+            <w:tcBorders>
+              <w:top w:val="single" w:color="000000" w:themeColor="text1" w:sz="8"/>
+              <w:left w:val="single" w:color="000000" w:themeColor="text1" w:sz="8"/>
+              <w:bottom w:val="single" w:color="000000" w:themeColor="text1" w:sz="8"/>
+              <w:right w:val="single" w:color="000000" w:themeColor="text1" w:sz="8"/>
+            </w:tcBorders>
+            <w:tcMar>
+              <w:left w:w="108" w:type="dxa"/>
+              <w:right w:w="108" w:type="dxa"/>
+            </w:tcMar>
+            <w:vAlign w:val="top"/>
+          </w:tcPr>
+          <w:p>
+            <w:pPr>
+              <w:spacing w:before="0" w:beforeAutospacing="off" w:after="0" w:afterAutospacing="off"/>
+              <w:jc w:val="both"/>
+            </w:pPr>
+            <w:r>
+              <w:rPr>
+                <w:rFonts w:ascii="Malgun Gothic" w:hAnsi="Malgun Gothic" w:eastAsia="Malgun Gothic" w:cs="Malgun Gothic"/>
+                <w:sz w:val="22"/>
+                <w:szCs w:val="22"/>
+                <w:lang w:val="en-US"/>
+              </w:rPr>
+              <w:t>Actor Action</w:t>
+            </w:r>
+          </w:p>
+        </w:tc>
+        <w:tc>
+          <w:tcPr>
+            <w:tcW w:w="4508" w:type="dxa"/>
+            <w:tcBorders>
+              <w:top w:val="single" w:color="000000" w:themeColor="text1" w:sz="8"/>
+              <w:left w:val="single" w:color="000000" w:themeColor="text1" w:sz="8"/>
+              <w:bottom w:val="single" w:color="000000" w:themeColor="text1" w:sz="8"/>
+              <w:right w:val="single" w:color="000000" w:themeColor="text1" w:sz="8"/>
+            </w:tcBorders>
+            <w:tcMar>
+              <w:left w:w="108" w:type="dxa"/>
+              <w:right w:w="108" w:type="dxa"/>
+            </w:tcMar>
+            <w:vAlign w:val="top"/>
+          </w:tcPr>
+          <w:p>
+            <w:pPr>
+              <w:spacing w:before="0" w:beforeAutospacing="off" w:after="0" w:afterAutospacing="off"/>
+              <w:jc w:val="both"/>
+            </w:pPr>
+            <w:r>
+              <w:rPr>
+                <w:rFonts w:ascii="Malgun Gothic" w:hAnsi="Malgun Gothic" w:eastAsia="Malgun Gothic" w:cs="Malgun Gothic"/>
+                <w:sz w:val="22"/>
+                <w:szCs w:val="22"/>
+                <w:lang w:val="en-US"/>
+              </w:rPr>
+              <w:t>System response</w:t>
+            </w:r>
+          </w:p>
+        </w:tc>
+      </w:tr>
+      <w:tr>
+        <w:trPr>
+          <w:trHeight w:val="300"/>
+        </w:trPr>
+        <w:tc>
+          <w:tcPr>
+            <w:tcW w:w="4508" w:type="dxa"/>
+            <w:tcBorders>
+              <w:top w:val="single" w:color="000000" w:themeColor="text1" w:sz="8"/>
+              <w:left w:val="single" w:color="000000" w:themeColor="text1" w:sz="8"/>
+              <w:bottom w:val="single" w:color="000000" w:themeColor="text1" w:sz="8"/>
+              <w:right w:val="single" w:color="000000" w:themeColor="text1" w:sz="8"/>
+            </w:tcBorders>
+            <w:tcMar>
+              <w:left w:w="108" w:type="dxa"/>
+              <w:right w:w="108" w:type="dxa"/>
+            </w:tcMar>
+            <w:vAlign w:val="top"/>
+          </w:tcPr>
+          <w:p>
+            <w:pPr>
+              <w:spacing w:before="0" w:beforeAutospacing="off" w:after="0" w:afterAutospacing="off"/>
+              <w:jc w:val="both"/>
+            </w:pPr>
+            <w:r>
+              <w:rPr>
+                <w:rFonts w:ascii="Malgun Gothic" w:hAnsi="Malgun Gothic" w:eastAsia="Malgun Gothic" w:cs="Malgun Gothic"/>
+                <w:sz w:val="22"/>
+                <w:szCs w:val="22"/>
+                <w:lang w:val="en-US"/>
+              </w:rPr>
+              <w:t xml:space="preserve">1. </w:t>
+            </w:r>
+            <w:r>
+              <w:rPr>
+                <w:rFonts w:ascii="Malgun Gothic" w:hAnsi="Malgun Gothic" w:eastAsia="Malgun Gothic" w:cs="Malgun Gothic"/>
+                <w:sz w:val="22"/>
+                <w:szCs w:val="22"/>
+              </w:rPr>
+              <w:t>관리자가 자전거 리스트 조회 메뉴를 선택한다</w:t>
+            </w:r>
+            <w:r>
+              <w:rPr>
+                <w:rFonts w:ascii="Malgun Gothic" w:hAnsi="Malgun Gothic" w:eastAsia="Malgun Gothic" w:cs="Malgun Gothic"/>
+                <w:sz w:val="22"/>
+                <w:szCs w:val="22"/>
+                <w:lang w:val="en-US"/>
+              </w:rPr>
+              <w:t>.</w:t>
+            </w:r>
+          </w:p>
+        </w:tc>
+        <w:tc>
+          <w:tcPr>
+            <w:tcW w:w="4508" w:type="dxa"/>
+            <w:tcBorders>
+              <w:top w:val="single" w:color="000000" w:themeColor="text1" w:sz="8"/>
+              <w:left w:val="single" w:color="000000" w:themeColor="text1" w:sz="8"/>
+              <w:bottom w:val="single" w:color="000000" w:themeColor="text1" w:sz="8"/>
+              <w:right w:val="single" w:color="000000" w:themeColor="text1" w:sz="8"/>
+            </w:tcBorders>
+            <w:tcMar>
+              <w:left w:w="108" w:type="dxa"/>
+              <w:right w:w="108" w:type="dxa"/>
+            </w:tcMar>
+            <w:vAlign w:val="top"/>
+          </w:tcPr>
+          <w:p>
+            <w:pPr>
+              <w:spacing w:before="0" w:beforeAutospacing="off" w:after="0" w:afterAutospacing="off"/>
+              <w:jc w:val="both"/>
+            </w:pPr>
+            <w:r>
+              <w:rPr>
+                <w:rFonts w:ascii="Malgun Gothic" w:hAnsi="Malgun Gothic" w:eastAsia="Malgun Gothic" w:cs="Malgun Gothic"/>
+                <w:sz w:val="22"/>
+                <w:szCs w:val="22"/>
+                <w:lang w:val="en-US"/>
+              </w:rPr>
+              <w:t xml:space="preserve">2. </w:t>
+            </w:r>
+            <w:r>
+              <w:rPr>
+                <w:rFonts w:ascii="Malgun Gothic" w:hAnsi="Malgun Gothic" w:eastAsia="Malgun Gothic" w:cs="Malgun Gothic"/>
+                <w:sz w:val="22"/>
+                <w:szCs w:val="22"/>
+              </w:rPr>
+              <w:t>시스템이 등록된 자전거 목록을 표시한다</w:t>
+            </w:r>
+            <w:r>
+              <w:rPr>
+                <w:rFonts w:ascii="Malgun Gothic" w:hAnsi="Malgun Gothic" w:eastAsia="Malgun Gothic" w:cs="Malgun Gothic"/>
+                <w:sz w:val="22"/>
+                <w:szCs w:val="22"/>
+                <w:lang w:val="en-US"/>
+              </w:rPr>
+              <w:t>.</w:t>
+            </w:r>
+          </w:p>
+        </w:tc>
+      </w:tr>
+    </w:tbl>
+    <w:p>
+      <w:pPr>
+        <w:spacing w:before="0" w:beforeAutospacing="off" w:after="160" w:afterAutospacing="off"/>
+        <w:ind/>
+        <w:jc w:val="both"/>
+      </w:pPr>
+      <w:r>
+        <w:rPr>
+          <w:rFonts w:ascii="Malgun Gothic" w:hAnsi="Malgun Gothic" w:eastAsia="Malgun Gothic" w:cs="Malgun Gothic"/>
+          <w:noProof w:val="0"/>
+          <w:sz w:val="22"/>
+          <w:szCs w:val="22"/>
+          <w:lang w:val="en-US" w:eastAsia="ko-KR"/>
+        </w:rPr>
+        <w:t xml:space="preserve"> </w:t>
+      </w:r>
+    </w:p>
+    <w:p>
+      <w:pPr>
+        <w:spacing w:before="0" w:beforeAutospacing="off" w:after="160" w:afterAutospacing="off"/>
+        <w:ind/>
+        <w:jc w:val="both"/>
+      </w:pPr>
+      <w:r>
+        <w:rPr>
+          <w:rFonts w:ascii="Malgun Gothic" w:hAnsi="Malgun Gothic" w:eastAsia="Malgun Gothic" w:cs="Malgun Gothic"/>
+          <w:noProof w:val="0"/>
+          <w:sz w:val="22"/>
+          <w:szCs w:val="22"/>
+          <w:lang w:val="en-US" w:eastAsia="ko-KR"/>
+        </w:rPr>
+        <w:t xml:space="preserve"> </w:t>
+      </w:r>
+    </w:p>
+    <w:p>
+      <w:pPr>
+        <w:spacing w:before="0" w:beforeAutospacing="off" w:after="160" w:afterAutospacing="off"/>
+        <w:ind/>
+        <w:jc w:val="both"/>
+      </w:pPr>
+      <w:r>
+        <w:rPr>
+          <w:rFonts w:ascii="Malgun Gothic" w:hAnsi="Malgun Gothic" w:eastAsia="Malgun Gothic" w:cs="Malgun Gothic"/>
+          <w:noProof w:val="0"/>
+          <w:sz w:val="22"/>
+          <w:szCs w:val="22"/>
+          <w:lang w:val="en-US" w:eastAsia="ko-KR"/>
+        </w:rPr>
+        <w:t xml:space="preserve"> </w:t>
+      </w:r>
+    </w:p>
+    <w:p>
+      <w:pPr>
+        <w:spacing w:before="0" w:beforeAutospacing="off" w:after="160" w:afterAutospacing="off"/>
+        <w:ind/>
+        <w:jc w:val="both"/>
+      </w:pPr>
+      <w:r>
+        <w:rPr>
+          <w:rFonts w:ascii="Malgun Gothic" w:hAnsi="Malgun Gothic" w:eastAsia="Malgun Gothic" w:cs="Malgun Gothic"/>
+          <w:noProof w:val="0"/>
+          <w:sz w:val="22"/>
+          <w:szCs w:val="22"/>
+          <w:lang w:val="en-US" w:eastAsia="ko-KR"/>
+        </w:rPr>
+        <w:t xml:space="preserve">10. </w:t>
+      </w:r>
+      <w:r>
+        <w:rPr>
+          <w:rFonts w:ascii="Malgun Gothic" w:hAnsi="Malgun Gothic" w:eastAsia="Malgun Gothic" w:cs="Malgun Gothic"/>
+          <w:noProof w:val="0"/>
+          <w:sz w:val="22"/>
+          <w:szCs w:val="22"/>
+          <w:lang w:eastAsia="ko-KR"/>
+        </w:rPr>
+        <w:t>자전거 상세정보 조회</w:t>
+      </w:r>
+    </w:p>
+    <w:tbl>
+      <w:tblPr>
+        <w:tblStyle w:val="TableGrid"/>
+        <w:tblW w:w="0" w:type="auto"/>
+        <w:tblLayout w:type="fixed"/>
+        <w:tblLook w:val="06A0" w:firstRow="1" w:lastRow="0" w:firstColumn="1" w:lastColumn="0" w:noHBand="1" w:noVBand="1"/>
+      </w:tblPr>
+      <w:tblGrid>
+        <w:gridCol w:w="4508"/>
+        <w:gridCol w:w="4508"/>
+      </w:tblGrid>
+      <w:tr>
+        <w:trPr>
+          <w:trHeight w:val="300"/>
+        </w:trPr>
+        <w:tc>
+          <w:tcPr>
+            <w:tcW w:w="4508" w:type="dxa"/>
+            <w:tcBorders>
+              <w:top w:val="single" w:color="000000" w:themeColor="text1" w:sz="8"/>
+              <w:left w:val="single" w:color="000000" w:themeColor="text1" w:sz="8"/>
+              <w:bottom w:val="single" w:color="000000" w:themeColor="text1" w:sz="8"/>
+              <w:right w:val="single" w:color="000000" w:themeColor="text1" w:sz="8"/>
+            </w:tcBorders>
+            <w:tcMar>
+              <w:left w:w="108" w:type="dxa"/>
+              <w:right w:w="108" w:type="dxa"/>
+            </w:tcMar>
+            <w:vAlign w:val="top"/>
+          </w:tcPr>
+          <w:p>
+            <w:pPr>
+              <w:spacing w:before="0" w:beforeAutospacing="off" w:after="0" w:afterAutospacing="off"/>
+              <w:jc w:val="both"/>
+            </w:pPr>
+            <w:r>
+              <w:rPr>
+                <w:rFonts w:ascii="Malgun Gothic" w:hAnsi="Malgun Gothic" w:eastAsia="Malgun Gothic" w:cs="Malgun Gothic"/>
+                <w:sz w:val="22"/>
+                <w:szCs w:val="22"/>
+                <w:lang w:val="en-US"/>
+              </w:rPr>
+              <w:t>Actor Action</w:t>
+            </w:r>
+          </w:p>
+        </w:tc>
+        <w:tc>
+          <w:tcPr>
+            <w:tcW w:w="4508" w:type="dxa"/>
+            <w:tcBorders>
+              <w:top w:val="single" w:color="000000" w:themeColor="text1" w:sz="8"/>
+              <w:left w:val="single" w:color="000000" w:themeColor="text1" w:sz="8"/>
+              <w:bottom w:val="single" w:color="000000" w:themeColor="text1" w:sz="8"/>
+              <w:right w:val="single" w:color="000000" w:themeColor="text1" w:sz="8"/>
+            </w:tcBorders>
+            <w:tcMar>
+              <w:left w:w="108" w:type="dxa"/>
+              <w:right w:w="108" w:type="dxa"/>
+            </w:tcMar>
+            <w:vAlign w:val="top"/>
+          </w:tcPr>
+          <w:p>
+            <w:pPr>
+              <w:spacing w:before="0" w:beforeAutospacing="off" w:after="0" w:afterAutospacing="off"/>
+              <w:jc w:val="both"/>
+            </w:pPr>
+            <w:r>
+              <w:rPr>
+                <w:rFonts w:ascii="Malgun Gothic" w:hAnsi="Malgun Gothic" w:eastAsia="Malgun Gothic" w:cs="Malgun Gothic"/>
+                <w:sz w:val="22"/>
+                <w:szCs w:val="22"/>
+                <w:lang w:val="en-US"/>
+              </w:rPr>
+              <w:t>System response</w:t>
+            </w:r>
+          </w:p>
+        </w:tc>
+      </w:tr>
+      <w:tr>
+        <w:trPr>
+          <w:trHeight w:val="300"/>
+        </w:trPr>
+        <w:tc>
+          <w:tcPr>
+            <w:tcW w:w="4508" w:type="dxa"/>
+            <w:tcBorders>
+              <w:top w:val="single" w:color="000000" w:themeColor="text1" w:sz="8"/>
+              <w:left w:val="single" w:color="000000" w:themeColor="text1" w:sz="8"/>
+              <w:bottom w:val="single" w:color="000000" w:themeColor="text1" w:sz="8"/>
+              <w:right w:val="single" w:color="000000" w:themeColor="text1" w:sz="8"/>
+            </w:tcBorders>
+            <w:tcMar>
+              <w:left w:w="108" w:type="dxa"/>
+              <w:right w:w="108" w:type="dxa"/>
+            </w:tcMar>
+            <w:vAlign w:val="top"/>
+          </w:tcPr>
+          <w:p>
+            <w:pPr>
+              <w:spacing w:before="0" w:beforeAutospacing="off" w:after="0" w:afterAutospacing="off"/>
+              <w:jc w:val="both"/>
+            </w:pPr>
+            <w:r>
+              <w:rPr>
+                <w:rFonts w:ascii="Malgun Gothic" w:hAnsi="Malgun Gothic" w:eastAsia="Malgun Gothic" w:cs="Malgun Gothic"/>
+                <w:sz w:val="22"/>
+                <w:szCs w:val="22"/>
+                <w:lang w:val="en-US"/>
+              </w:rPr>
+              <w:t xml:space="preserve">1. </w:t>
+            </w:r>
+            <w:r>
+              <w:rPr>
+                <w:rFonts w:ascii="Malgun Gothic" w:hAnsi="Malgun Gothic" w:eastAsia="Malgun Gothic" w:cs="Malgun Gothic"/>
+                <w:sz w:val="22"/>
+                <w:szCs w:val="22"/>
+              </w:rPr>
+              <w:t>관리자가 자전거 리스트 화면에서 특정 자전거 항목을 선택한다</w:t>
+            </w:r>
+            <w:r>
+              <w:rPr>
+                <w:rFonts w:ascii="Malgun Gothic" w:hAnsi="Malgun Gothic" w:eastAsia="Malgun Gothic" w:cs="Malgun Gothic"/>
+                <w:sz w:val="22"/>
+                <w:szCs w:val="22"/>
+                <w:lang w:val="en-US"/>
+              </w:rPr>
+              <w:t>.</w:t>
+            </w:r>
+          </w:p>
+        </w:tc>
+        <w:tc>
+          <w:tcPr>
+            <w:tcW w:w="4508" w:type="dxa"/>
+            <w:tcBorders>
+              <w:top w:val="single" w:color="000000" w:themeColor="text1" w:sz="8"/>
+              <w:left w:val="single" w:color="000000" w:themeColor="text1" w:sz="8"/>
+              <w:bottom w:val="single" w:color="000000" w:themeColor="text1" w:sz="8"/>
+              <w:right w:val="single" w:color="000000" w:themeColor="text1" w:sz="8"/>
+            </w:tcBorders>
+            <w:tcMar>
+              <w:left w:w="108" w:type="dxa"/>
+              <w:right w:w="108" w:type="dxa"/>
+            </w:tcMar>
+            <w:vAlign w:val="top"/>
+          </w:tcPr>
+          <w:p>
+            <w:pPr>
+              <w:spacing w:before="0" w:beforeAutospacing="off" w:after="0" w:afterAutospacing="off"/>
+              <w:jc w:val="both"/>
+            </w:pPr>
+            <w:r>
+              <w:rPr>
+                <w:rFonts w:ascii="Malgun Gothic" w:hAnsi="Malgun Gothic" w:eastAsia="Malgun Gothic" w:cs="Malgun Gothic"/>
+                <w:sz w:val="22"/>
+                <w:szCs w:val="22"/>
+                <w:lang w:val="en-US"/>
+              </w:rPr>
+              <w:t xml:space="preserve">2. </w:t>
+            </w:r>
+            <w:r>
+              <w:rPr>
+                <w:rFonts w:ascii="Malgun Gothic" w:hAnsi="Malgun Gothic" w:eastAsia="Malgun Gothic" w:cs="Malgun Gothic"/>
+                <w:sz w:val="22"/>
+                <w:szCs w:val="22"/>
+              </w:rPr>
+              <w:t>시스템이 해당 자전거에 대한 상세 정보를 표시한다</w:t>
+            </w:r>
+            <w:r>
+              <w:rPr>
+                <w:rFonts w:ascii="Malgun Gothic" w:hAnsi="Malgun Gothic" w:eastAsia="Malgun Gothic" w:cs="Malgun Gothic"/>
+                <w:sz w:val="22"/>
+                <w:szCs w:val="22"/>
+                <w:lang w:val="en-US"/>
+              </w:rPr>
+              <w:t>.</w:t>
+            </w:r>
+          </w:p>
+        </w:tc>
+      </w:tr>
+    </w:tbl>
+    <w:p>
+      <w:pPr>
+        <w:spacing w:before="0" w:beforeAutospacing="off" w:after="160" w:afterAutospacing="off"/>
+        <w:ind/>
+        <w:jc w:val="both"/>
+      </w:pPr>
+      <w:r>
+        <w:rPr>
+          <w:rFonts w:ascii="Malgun Gothic" w:hAnsi="Malgun Gothic" w:eastAsia="Malgun Gothic" w:cs="Malgun Gothic"/>
+          <w:noProof w:val="0"/>
+          <w:sz w:val="22"/>
+          <w:szCs w:val="22"/>
+          <w:lang w:val="en-US" w:eastAsia="ko-KR"/>
+        </w:rPr>
+        <w:t xml:space="preserve"> </w:t>
+      </w:r>
+    </w:p>
+    <w:p>
+      <w:pPr>
+        <w:spacing w:before="0" w:beforeAutospacing="off" w:after="160" w:afterAutospacing="off"/>
+        <w:ind/>
+        <w:jc w:val="both"/>
+      </w:pPr>
+      <w:r>
+        <w:rPr>
+          <w:rFonts w:ascii="Malgun Gothic" w:hAnsi="Malgun Gothic" w:eastAsia="Malgun Gothic" w:cs="Malgun Gothic"/>
+          <w:noProof w:val="0"/>
+          <w:sz w:val="22"/>
+          <w:szCs w:val="22"/>
+          <w:lang w:val="en-US" w:eastAsia="ko-KR"/>
+        </w:rPr>
+        <w:t xml:space="preserve"> </w:t>
+      </w:r>
+    </w:p>
+    <w:p>
+      <w:pPr>
+        <w:spacing w:before="0" w:beforeAutospacing="off" w:after="160" w:afterAutospacing="off"/>
+        <w:ind/>
+        <w:jc w:val="both"/>
+      </w:pPr>
+      <w:r>
+        <w:rPr>
+          <w:rFonts w:ascii="Malgun Gothic" w:hAnsi="Malgun Gothic" w:eastAsia="Malgun Gothic" w:cs="Malgun Gothic"/>
+          <w:noProof w:val="0"/>
+          <w:sz w:val="22"/>
+          <w:szCs w:val="22"/>
+          <w:lang w:val="en-US" w:eastAsia="ko-KR"/>
+        </w:rPr>
+        <w:t xml:space="preserve"> </w:t>
+      </w:r>
+    </w:p>
+    <w:p>
+      <w:pPr>
+        <w:spacing w:before="0" w:beforeAutospacing="off" w:after="160" w:afterAutospacing="off"/>
+        <w:ind/>
+        <w:jc w:val="both"/>
+      </w:pPr>
+      <w:r>
+        <w:rPr>
+          <w:rFonts w:ascii="Malgun Gothic" w:hAnsi="Malgun Gothic" w:eastAsia="Malgun Gothic" w:cs="Malgun Gothic"/>
+          <w:noProof w:val="0"/>
+          <w:sz w:val="22"/>
+          <w:szCs w:val="22"/>
+          <w:lang w:val="en-US" w:eastAsia="ko-KR"/>
+        </w:rPr>
+        <w:t xml:space="preserve">11. </w:t>
+      </w:r>
+      <w:r>
+        <w:rPr>
+          <w:rFonts w:ascii="Malgun Gothic" w:hAnsi="Malgun Gothic" w:eastAsia="Malgun Gothic" w:cs="Malgun Gothic"/>
+          <w:noProof w:val="0"/>
+          <w:sz w:val="22"/>
+          <w:szCs w:val="22"/>
+          <w:lang w:eastAsia="ko-KR"/>
+        </w:rPr>
+        <w:t>자전거 삭제</w:t>
+      </w:r>
+    </w:p>
+    <w:tbl>
+      <w:tblPr>
+        <w:tblStyle w:val="TableGrid"/>
+        <w:tblW w:w="0" w:type="auto"/>
+        <w:tblLayout w:type="fixed"/>
+        <w:tblLook w:val="06A0" w:firstRow="1" w:lastRow="0" w:firstColumn="1" w:lastColumn="0" w:noHBand="1" w:noVBand="1"/>
+      </w:tblPr>
+      <w:tblGrid>
+        <w:gridCol w:w="4508"/>
+        <w:gridCol w:w="4508"/>
+      </w:tblGrid>
+      <w:tr>
+        <w:trPr>
+          <w:trHeight w:val="300"/>
+        </w:trPr>
+        <w:tc>
+          <w:tcPr>
+            <w:tcW w:w="4508" w:type="dxa"/>
+            <w:tcBorders>
+              <w:top w:val="single" w:color="000000" w:themeColor="text1" w:sz="8"/>
+              <w:left w:val="single" w:color="000000" w:themeColor="text1" w:sz="8"/>
+              <w:bottom w:val="single" w:color="000000" w:themeColor="text1" w:sz="8"/>
+              <w:right w:val="single" w:color="000000" w:themeColor="text1" w:sz="8"/>
+            </w:tcBorders>
+            <w:tcMar>
+              <w:left w:w="108" w:type="dxa"/>
+              <w:right w:w="108" w:type="dxa"/>
+            </w:tcMar>
+            <w:vAlign w:val="top"/>
+          </w:tcPr>
+          <w:p>
+            <w:pPr>
+              <w:spacing w:before="0" w:beforeAutospacing="off" w:after="0" w:afterAutospacing="off"/>
+              <w:jc w:val="both"/>
+            </w:pPr>
+            <w:r>
+              <w:rPr>
+                <w:rFonts w:ascii="Malgun Gothic" w:hAnsi="Malgun Gothic" w:eastAsia="Malgun Gothic" w:cs="Malgun Gothic"/>
+                <w:sz w:val="22"/>
+                <w:szCs w:val="22"/>
+                <w:lang w:val="en-US"/>
+              </w:rPr>
+              <w:t>Actor Action</w:t>
+            </w:r>
+          </w:p>
+        </w:tc>
+        <w:tc>
+          <w:tcPr>
+            <w:tcW w:w="4508" w:type="dxa"/>
+            <w:tcBorders>
+              <w:top w:val="single" w:color="000000" w:themeColor="text1" w:sz="8"/>
+              <w:left w:val="single" w:color="000000" w:themeColor="text1" w:sz="8"/>
+              <w:bottom w:val="single" w:color="000000" w:themeColor="text1" w:sz="8"/>
+              <w:right w:val="single" w:color="000000" w:themeColor="text1" w:sz="8"/>
+            </w:tcBorders>
+            <w:tcMar>
+              <w:left w:w="108" w:type="dxa"/>
+              <w:right w:w="108" w:type="dxa"/>
+            </w:tcMar>
+            <w:vAlign w:val="top"/>
+          </w:tcPr>
+          <w:p>
+            <w:pPr>
+              <w:spacing w:before="0" w:beforeAutospacing="off" w:after="0" w:afterAutospacing="off"/>
+              <w:jc w:val="both"/>
+            </w:pPr>
+            <w:r>
+              <w:rPr>
+                <w:rFonts w:ascii="Malgun Gothic" w:hAnsi="Malgun Gothic" w:eastAsia="Malgun Gothic" w:cs="Malgun Gothic"/>
+                <w:sz w:val="22"/>
+                <w:szCs w:val="22"/>
+                <w:lang w:val="en-US"/>
+              </w:rPr>
+              <w:t>System response</w:t>
+            </w:r>
+          </w:p>
+        </w:tc>
+      </w:tr>
+      <w:tr>
+        <w:trPr>
+          <w:trHeight w:val="300"/>
+        </w:trPr>
+        <w:tc>
+          <w:tcPr>
+            <w:tcW w:w="4508" w:type="dxa"/>
+            <w:tcBorders>
+              <w:top w:val="single" w:color="000000" w:themeColor="text1" w:sz="8"/>
+              <w:left w:val="single" w:color="000000" w:themeColor="text1" w:sz="8"/>
+              <w:bottom w:val="single" w:color="000000" w:themeColor="text1" w:sz="8"/>
+              <w:right w:val="single" w:color="000000" w:themeColor="text1" w:sz="8"/>
+            </w:tcBorders>
+            <w:tcMar>
+              <w:left w:w="108" w:type="dxa"/>
+              <w:right w:w="108" w:type="dxa"/>
+            </w:tcMar>
+            <w:vAlign w:val="top"/>
+          </w:tcPr>
+          <w:p>
+            <w:pPr>
+              <w:spacing w:before="0" w:beforeAutospacing="off" w:after="0" w:afterAutospacing="off"/>
+              <w:jc w:val="both"/>
+            </w:pPr>
+            <w:r>
+              <w:rPr>
+                <w:rFonts w:ascii="Malgun Gothic" w:hAnsi="Malgun Gothic" w:eastAsia="Malgun Gothic" w:cs="Malgun Gothic"/>
+                <w:sz w:val="22"/>
+                <w:szCs w:val="22"/>
+                <w:lang w:val="en-US"/>
+              </w:rPr>
+              <w:t>1. NONE</w:t>
+            </w:r>
+          </w:p>
+        </w:tc>
+        <w:tc>
+          <w:tcPr>
+            <w:tcW w:w="4508" w:type="dxa"/>
+            <w:tcBorders>
+              <w:top w:val="single" w:color="000000" w:themeColor="text1" w:sz="8"/>
+              <w:left w:val="single" w:color="000000" w:themeColor="text1" w:sz="8"/>
+              <w:bottom w:val="single" w:color="000000" w:themeColor="text1" w:sz="8"/>
+              <w:right w:val="single" w:color="000000" w:themeColor="text1" w:sz="8"/>
+            </w:tcBorders>
+            <w:tcMar>
+              <w:left w:w="108" w:type="dxa"/>
+              <w:right w:w="108" w:type="dxa"/>
+            </w:tcMar>
+            <w:vAlign w:val="top"/>
+          </w:tcPr>
+          <w:p>
+            <w:pPr>
+              <w:spacing w:before="0" w:beforeAutospacing="off" w:after="0" w:afterAutospacing="off"/>
+              <w:jc w:val="both"/>
+            </w:pPr>
+            <w:r>
+              <w:rPr>
+                <w:rFonts w:ascii="Malgun Gothic" w:hAnsi="Malgun Gothic" w:eastAsia="Malgun Gothic" w:cs="Malgun Gothic"/>
+                <w:sz w:val="22"/>
+                <w:szCs w:val="22"/>
+                <w:lang w:val="en-US"/>
+              </w:rPr>
+              <w:t xml:space="preserve">2. </w:t>
+            </w:r>
+            <w:r>
+              <w:rPr>
+                <w:rFonts w:ascii="Malgun Gothic" w:hAnsi="Malgun Gothic" w:eastAsia="Malgun Gothic" w:cs="Malgun Gothic"/>
+                <w:sz w:val="22"/>
+                <w:szCs w:val="22"/>
+              </w:rPr>
+              <w:t>시스템이 등록된 자전거 목록을 표시한다</w:t>
+            </w:r>
+            <w:r>
+              <w:rPr>
+                <w:rFonts w:ascii="Malgun Gothic" w:hAnsi="Malgun Gothic" w:eastAsia="Malgun Gothic" w:cs="Malgun Gothic"/>
+                <w:sz w:val="22"/>
+                <w:szCs w:val="22"/>
+                <w:lang w:val="en-US"/>
+              </w:rPr>
+              <w:t>.</w:t>
+            </w:r>
+          </w:p>
+        </w:tc>
+      </w:tr>
+      <w:tr>
+        <w:trPr>
+          <w:trHeight w:val="300"/>
+        </w:trPr>
+        <w:tc>
+          <w:tcPr>
+            <w:tcW w:w="4508" w:type="dxa"/>
+            <w:tcBorders>
+              <w:top w:val="single" w:color="000000" w:themeColor="text1" w:sz="8"/>
+              <w:left w:val="single" w:color="000000" w:themeColor="text1" w:sz="8"/>
+              <w:bottom w:val="single" w:color="000000" w:themeColor="text1" w:sz="8"/>
+              <w:right w:val="single" w:color="000000" w:themeColor="text1" w:sz="8"/>
+            </w:tcBorders>
+            <w:tcMar>
+              <w:left w:w="108" w:type="dxa"/>
+              <w:right w:w="108" w:type="dxa"/>
+            </w:tcMar>
+            <w:vAlign w:val="top"/>
+          </w:tcPr>
+          <w:p>
+            <w:pPr>
+              <w:spacing w:before="0" w:beforeAutospacing="off" w:after="0" w:afterAutospacing="off"/>
+              <w:jc w:val="both"/>
+            </w:pPr>
+            <w:r>
+              <w:rPr>
+                <w:rFonts w:ascii="Malgun Gothic" w:hAnsi="Malgun Gothic" w:eastAsia="Malgun Gothic" w:cs="Malgun Gothic"/>
+                <w:sz w:val="22"/>
+                <w:szCs w:val="22"/>
+                <w:lang w:val="en-US"/>
+              </w:rPr>
+              <w:t xml:space="preserve">3. </w:t>
+            </w:r>
+            <w:r>
+              <w:rPr>
+                <w:rFonts w:ascii="Malgun Gothic" w:hAnsi="Malgun Gothic" w:eastAsia="Malgun Gothic" w:cs="Malgun Gothic"/>
+                <w:sz w:val="22"/>
+                <w:szCs w:val="22"/>
+              </w:rPr>
+              <w:t>관리자가 삭제할 자전거 항목을 선택한다</w:t>
+            </w:r>
+            <w:r>
+              <w:rPr>
+                <w:rFonts w:ascii="Malgun Gothic" w:hAnsi="Malgun Gothic" w:eastAsia="Malgun Gothic" w:cs="Malgun Gothic"/>
+                <w:sz w:val="22"/>
+                <w:szCs w:val="22"/>
+                <w:lang w:val="en-US"/>
+              </w:rPr>
+              <w:t>.</w:t>
+            </w:r>
+          </w:p>
+        </w:tc>
+        <w:tc>
+          <w:tcPr>
+            <w:tcW w:w="4508" w:type="dxa"/>
+            <w:tcBorders>
+              <w:top w:val="single" w:color="000000" w:themeColor="text1" w:sz="8"/>
+              <w:left w:val="single" w:color="000000" w:themeColor="text1" w:sz="8"/>
+              <w:bottom w:val="single" w:color="000000" w:themeColor="text1" w:sz="8"/>
+              <w:right w:val="single" w:color="000000" w:themeColor="text1" w:sz="8"/>
+            </w:tcBorders>
+            <w:tcMar>
+              <w:left w:w="108" w:type="dxa"/>
+              <w:right w:w="108" w:type="dxa"/>
+            </w:tcMar>
+            <w:vAlign w:val="top"/>
+          </w:tcPr>
+          <w:p>
+            <w:pPr>
+              <w:spacing w:before="0" w:beforeAutospacing="off" w:after="0" w:afterAutospacing="off"/>
+              <w:jc w:val="both"/>
+            </w:pPr>
+            <w:r>
+              <w:rPr>
+                <w:rFonts w:ascii="Malgun Gothic" w:hAnsi="Malgun Gothic" w:eastAsia="Malgun Gothic" w:cs="Malgun Gothic"/>
+                <w:sz w:val="22"/>
+                <w:szCs w:val="22"/>
+                <w:lang w:val="en-US"/>
+              </w:rPr>
+              <w:t xml:space="preserve">4. </w:t>
+            </w:r>
+            <w:r>
+              <w:rPr>
+                <w:rFonts w:ascii="Malgun Gothic" w:hAnsi="Malgun Gothic" w:eastAsia="Malgun Gothic" w:cs="Malgun Gothic"/>
+                <w:sz w:val="22"/>
+                <w:szCs w:val="22"/>
+              </w:rPr>
+              <w:t>시스템이 삭제 버튼을 제공한다</w:t>
+            </w:r>
+            <w:r>
+              <w:rPr>
+                <w:rFonts w:ascii="Malgun Gothic" w:hAnsi="Malgun Gothic" w:eastAsia="Malgun Gothic" w:cs="Malgun Gothic"/>
+                <w:sz w:val="22"/>
+                <w:szCs w:val="22"/>
+                <w:lang w:val="en-US"/>
+              </w:rPr>
+              <w:t>.</w:t>
+            </w:r>
+          </w:p>
+        </w:tc>
+      </w:tr>
+      <w:tr>
+        <w:trPr>
+          <w:trHeight w:val="300"/>
+        </w:trPr>
+        <w:tc>
+          <w:tcPr>
+            <w:tcW w:w="4508" w:type="dxa"/>
+            <w:tcBorders>
+              <w:top w:val="single" w:color="000000" w:themeColor="text1" w:sz="8"/>
+              <w:left w:val="single" w:color="000000" w:themeColor="text1" w:sz="8"/>
+              <w:bottom w:val="single" w:color="000000" w:themeColor="text1" w:sz="8"/>
+              <w:right w:val="single" w:color="000000" w:themeColor="text1" w:sz="8"/>
+            </w:tcBorders>
+            <w:tcMar>
+              <w:left w:w="108" w:type="dxa"/>
+              <w:right w:w="108" w:type="dxa"/>
+            </w:tcMar>
+            <w:vAlign w:val="top"/>
+          </w:tcPr>
+          <w:p>
+            <w:pPr>
+              <w:spacing w:before="0" w:beforeAutospacing="off" w:after="0" w:afterAutospacing="off"/>
+              <w:jc w:val="both"/>
+            </w:pPr>
+            <w:r>
+              <w:rPr>
+                <w:rFonts w:ascii="Malgun Gothic" w:hAnsi="Malgun Gothic" w:eastAsia="Malgun Gothic" w:cs="Malgun Gothic"/>
+                <w:sz w:val="22"/>
+                <w:szCs w:val="22"/>
+                <w:lang w:val="en-US"/>
+              </w:rPr>
+              <w:t xml:space="preserve">5. </w:t>
+            </w:r>
+            <w:r>
+              <w:rPr>
+                <w:rFonts w:ascii="Malgun Gothic" w:hAnsi="Malgun Gothic" w:eastAsia="Malgun Gothic" w:cs="Malgun Gothic"/>
+                <w:sz w:val="22"/>
+                <w:szCs w:val="22"/>
+              </w:rPr>
+              <w:t>관리자가 삭제 버튼을 누른다</w:t>
+            </w:r>
+            <w:r>
+              <w:rPr>
+                <w:rFonts w:ascii="Malgun Gothic" w:hAnsi="Malgun Gothic" w:eastAsia="Malgun Gothic" w:cs="Malgun Gothic"/>
+                <w:sz w:val="22"/>
+                <w:szCs w:val="22"/>
+                <w:lang w:val="en-US"/>
+              </w:rPr>
+              <w:t>.</w:t>
+            </w:r>
+          </w:p>
+        </w:tc>
+        <w:tc>
+          <w:tcPr>
+            <w:tcW w:w="4508" w:type="dxa"/>
+            <w:tcBorders>
+              <w:top w:val="single" w:color="000000" w:themeColor="text1" w:sz="8"/>
+              <w:left w:val="single" w:color="000000" w:themeColor="text1" w:sz="8"/>
+              <w:bottom w:val="single" w:color="000000" w:themeColor="text1" w:sz="8"/>
+              <w:right w:val="single" w:color="000000" w:themeColor="text1" w:sz="8"/>
+            </w:tcBorders>
+            <w:tcMar>
+              <w:left w:w="108" w:type="dxa"/>
+              <w:right w:w="108" w:type="dxa"/>
+            </w:tcMar>
+            <w:vAlign w:val="top"/>
+          </w:tcPr>
+          <w:p>
+            <w:pPr>
+              <w:spacing w:before="0" w:beforeAutospacing="off" w:after="0" w:afterAutospacing="off"/>
+              <w:jc w:val="both"/>
+            </w:pPr>
+            <w:r>
+              <w:rPr>
+                <w:rFonts w:ascii="Malgun Gothic" w:hAnsi="Malgun Gothic" w:eastAsia="Malgun Gothic" w:cs="Malgun Gothic"/>
+                <w:sz w:val="22"/>
+                <w:szCs w:val="22"/>
+                <w:lang w:val="en-US"/>
+              </w:rPr>
+              <w:t xml:space="preserve">6. </w:t>
+            </w:r>
+            <w:r>
+              <w:rPr>
+                <w:rFonts w:ascii="Malgun Gothic" w:hAnsi="Malgun Gothic" w:eastAsia="Malgun Gothic" w:cs="Malgun Gothic"/>
+                <w:sz w:val="22"/>
+                <w:szCs w:val="22"/>
+              </w:rPr>
+              <w:t>시스템이 자전거 정보를 삭제하고</w:t>
+            </w:r>
+            <w:r>
+              <w:rPr>
+                <w:rFonts w:ascii="Malgun Gothic" w:hAnsi="Malgun Gothic" w:eastAsia="Malgun Gothic" w:cs="Malgun Gothic"/>
+                <w:sz w:val="22"/>
+                <w:szCs w:val="22"/>
+                <w:lang w:val="en-US"/>
+              </w:rPr>
+              <w:t xml:space="preserve">, </w:t>
+            </w:r>
+            <w:r>
+              <w:rPr>
+                <w:rFonts w:ascii="Malgun Gothic" w:hAnsi="Malgun Gothic" w:eastAsia="Malgun Gothic" w:cs="Malgun Gothic"/>
+                <w:sz w:val="22"/>
+                <w:szCs w:val="22"/>
+              </w:rPr>
+              <w:t>삭제 완료 메시지를 표시하고 수정된 리스트를 화면에 표시한다</w:t>
+            </w:r>
+            <w:r>
+              <w:rPr>
+                <w:rFonts w:ascii="Malgun Gothic" w:hAnsi="Malgun Gothic" w:eastAsia="Malgun Gothic" w:cs="Malgun Gothic"/>
+                <w:sz w:val="22"/>
+                <w:szCs w:val="22"/>
+                <w:lang w:val="en-US"/>
+              </w:rPr>
+              <w:t>.</w:t>
+            </w:r>
+          </w:p>
+        </w:tc>
+      </w:tr>
+    </w:tbl>
+    <w:p>
+      <w:pPr>
+        <w:spacing w:before="0" w:beforeAutospacing="off" w:after="160" w:afterAutospacing="off"/>
+        <w:ind/>
+        <w:jc w:val="both"/>
+      </w:pPr>
+      <w:r>
+        <w:rPr>
+          <w:rFonts w:ascii="Malgun Gothic" w:hAnsi="Malgun Gothic" w:eastAsia="Malgun Gothic" w:cs="Malgun Gothic"/>
+          <w:noProof w:val="0"/>
+          <w:sz w:val="22"/>
+          <w:szCs w:val="22"/>
+          <w:lang w:val="en-US" w:eastAsia="ko-KR"/>
+        </w:rPr>
+        <w:t xml:space="preserve"> </w:t>
+      </w:r>
+    </w:p>
+    <w:p>
+      <w:pPr>
+        <w:spacing w:before="0" w:beforeAutospacing="off" w:after="160" w:afterAutospacing="off"/>
+        <w:ind/>
+        <w:jc w:val="both"/>
+      </w:pPr>
+      <w:r>
+        <w:rPr>
+          <w:rFonts w:ascii="Malgun Gothic" w:hAnsi="Malgun Gothic" w:eastAsia="Malgun Gothic" w:cs="Malgun Gothic"/>
+          <w:noProof w:val="0"/>
+          <w:sz w:val="22"/>
+          <w:szCs w:val="22"/>
+          <w:lang w:val="en-US" w:eastAsia="ko-KR"/>
+        </w:rPr>
+        <w:t xml:space="preserve"> </w:t>
+      </w:r>
+    </w:p>
+    <w:p>
+      <w:pPr>
+        <w:spacing w:before="0" w:beforeAutospacing="off" w:after="160" w:afterAutospacing="off"/>
+        <w:ind/>
+        <w:jc w:val="both"/>
+      </w:pPr>
+      <w:r>
+        <w:rPr>
+          <w:rFonts w:ascii="Malgun Gothic" w:hAnsi="Malgun Gothic" w:eastAsia="Malgun Gothic" w:cs="Malgun Gothic"/>
+          <w:noProof w:val="0"/>
+          <w:sz w:val="22"/>
+          <w:szCs w:val="22"/>
+          <w:lang w:val="en-US" w:eastAsia="ko-KR"/>
+        </w:rPr>
+        <w:t xml:space="preserve"> </w:t>
+      </w:r>
+    </w:p>
+    <w:p>
+      <w:pPr>
+        <w:spacing w:before="0" w:beforeAutospacing="off" w:after="160" w:afterAutospacing="off"/>
+        <w:ind/>
+        <w:jc w:val="both"/>
+      </w:pPr>
+      <w:r>
+        <w:rPr>
+          <w:rFonts w:ascii="Malgun Gothic" w:hAnsi="Malgun Gothic" w:eastAsia="Malgun Gothic" w:cs="Malgun Gothic"/>
+          <w:noProof w:val="0"/>
+          <w:sz w:val="22"/>
+          <w:szCs w:val="22"/>
+          <w:lang w:val="en-US" w:eastAsia="ko-KR"/>
+        </w:rPr>
+        <w:t xml:space="preserve">12. </w:t>
+      </w:r>
+      <w:r>
+        <w:rPr>
+          <w:rFonts w:ascii="Malgun Gothic" w:hAnsi="Malgun Gothic" w:eastAsia="Malgun Gothic" w:cs="Malgun Gothic"/>
+          <w:noProof w:val="0"/>
+          <w:sz w:val="22"/>
+          <w:szCs w:val="22"/>
+          <w:lang w:eastAsia="ko-KR"/>
+        </w:rPr>
+        <w:t>대여소 검색</w:t>
+      </w:r>
+      <w:r>
+        <w:rPr>
+          <w:rFonts w:ascii="Malgun Gothic" w:hAnsi="Malgun Gothic" w:eastAsia="Malgun Gothic" w:cs="Malgun Gothic"/>
+          <w:noProof w:val="0"/>
+          <w:sz w:val="22"/>
+          <w:szCs w:val="22"/>
+          <w:lang w:val="en-US" w:eastAsia="ko-KR"/>
+        </w:rPr>
+        <w:t xml:space="preserve"> / </w:t>
+      </w:r>
+      <w:r>
+        <w:rPr>
+          <w:rFonts w:ascii="Malgun Gothic" w:hAnsi="Malgun Gothic" w:eastAsia="Malgun Gothic" w:cs="Malgun Gothic"/>
+          <w:noProof w:val="0"/>
+          <w:sz w:val="22"/>
+          <w:szCs w:val="22"/>
+          <w:lang w:eastAsia="ko-KR"/>
+        </w:rPr>
+        <w:t>회원 대여소 상세 정보 조회</w:t>
+      </w:r>
+    </w:p>
+    <w:tbl>
+      <w:tblPr>
+        <w:tblStyle w:val="TableGrid"/>
+        <w:tblW w:w="0" w:type="auto"/>
+        <w:tblLayout w:type="fixed"/>
+        <w:tblLook w:val="06A0" w:firstRow="1" w:lastRow="0" w:firstColumn="1" w:lastColumn="0" w:noHBand="1" w:noVBand="1"/>
+      </w:tblPr>
+      <w:tblGrid>
+        <w:gridCol w:w="4508"/>
+        <w:gridCol w:w="4508"/>
+      </w:tblGrid>
+      <w:tr>
+        <w:trPr>
+          <w:trHeight w:val="300"/>
+        </w:trPr>
+        <w:tc>
+          <w:tcPr>
+            <w:tcW w:w="4508" w:type="dxa"/>
+            <w:tcBorders>
+              <w:top w:val="single" w:color="000000" w:themeColor="text1" w:sz="8"/>
+              <w:left w:val="single" w:color="000000" w:themeColor="text1" w:sz="8"/>
+              <w:bottom w:val="single" w:color="000000" w:themeColor="text1" w:sz="8"/>
+              <w:right w:val="single" w:color="000000" w:themeColor="text1" w:sz="8"/>
+            </w:tcBorders>
+            <w:tcMar>
+              <w:left w:w="108" w:type="dxa"/>
+              <w:right w:w="108" w:type="dxa"/>
+            </w:tcMar>
+            <w:vAlign w:val="top"/>
+          </w:tcPr>
+          <w:p>
+            <w:pPr>
+              <w:spacing w:before="0" w:beforeAutospacing="off" w:after="0" w:afterAutospacing="off"/>
+              <w:jc w:val="both"/>
+            </w:pPr>
+            <w:r>
+              <w:rPr>
+                <w:rFonts w:ascii="Malgun Gothic" w:hAnsi="Malgun Gothic" w:eastAsia="Malgun Gothic" w:cs="Malgun Gothic"/>
+                <w:sz w:val="22"/>
+                <w:szCs w:val="22"/>
+                <w:lang w:val="en-US"/>
+              </w:rPr>
+              <w:t>Actor Action</w:t>
+            </w:r>
+          </w:p>
+        </w:tc>
+        <w:tc>
+          <w:tcPr>
+            <w:tcW w:w="4508" w:type="dxa"/>
+            <w:tcBorders>
+              <w:top w:val="single" w:color="000000" w:themeColor="text1" w:sz="8"/>
+              <w:left w:val="single" w:color="000000" w:themeColor="text1" w:sz="8"/>
+              <w:bottom w:val="single" w:color="000000" w:themeColor="text1" w:sz="8"/>
+              <w:right w:val="single" w:color="000000" w:themeColor="text1" w:sz="8"/>
+            </w:tcBorders>
+            <w:tcMar>
+              <w:left w:w="108" w:type="dxa"/>
+              <w:right w:w="108" w:type="dxa"/>
+            </w:tcMar>
+            <w:vAlign w:val="top"/>
+          </w:tcPr>
+          <w:p>
+            <w:pPr>
+              <w:spacing w:before="0" w:beforeAutospacing="off" w:after="0" w:afterAutospacing="off"/>
+              <w:jc w:val="both"/>
+            </w:pPr>
+            <w:r>
+              <w:rPr>
+                <w:rFonts w:ascii="Malgun Gothic" w:hAnsi="Malgun Gothic" w:eastAsia="Malgun Gothic" w:cs="Malgun Gothic"/>
+                <w:sz w:val="22"/>
+                <w:szCs w:val="22"/>
+                <w:lang w:val="en-US"/>
+              </w:rPr>
+              <w:t>System response</w:t>
+            </w:r>
+          </w:p>
+        </w:tc>
+      </w:tr>
+      <w:tr>
+        <w:trPr>
+          <w:trHeight w:val="300"/>
+        </w:trPr>
+        <w:tc>
+          <w:tcPr>
+            <w:tcW w:w="4508" w:type="dxa"/>
+            <w:tcBorders>
+              <w:top w:val="single" w:color="000000" w:themeColor="text1" w:sz="8"/>
+              <w:left w:val="single" w:color="000000" w:themeColor="text1" w:sz="8"/>
+              <w:bottom w:val="single" w:color="000000" w:themeColor="text1" w:sz="8"/>
+              <w:right w:val="single" w:color="000000" w:themeColor="text1" w:sz="8"/>
+            </w:tcBorders>
+            <w:tcMar>
+              <w:left w:w="108" w:type="dxa"/>
+              <w:right w:w="108" w:type="dxa"/>
+            </w:tcMar>
+            <w:vAlign w:val="top"/>
+          </w:tcPr>
+          <w:p>
+            <w:pPr>
+              <w:spacing w:before="0" w:beforeAutospacing="off" w:after="0" w:afterAutospacing="off"/>
+              <w:jc w:val="both"/>
+            </w:pPr>
+            <w:r>
+              <w:rPr>
+                <w:rFonts w:ascii="Malgun Gothic" w:hAnsi="Malgun Gothic" w:eastAsia="Malgun Gothic" w:cs="Malgun Gothic"/>
+                <w:sz w:val="22"/>
+                <w:szCs w:val="22"/>
+                <w:lang w:val="en-US"/>
+              </w:rPr>
+              <w:t xml:space="preserve">1. </w:t>
+            </w:r>
+            <w:r>
+              <w:rPr>
+                <w:rFonts w:ascii="Malgun Gothic" w:hAnsi="Malgun Gothic" w:eastAsia="Malgun Gothic" w:cs="Malgun Gothic"/>
+                <w:sz w:val="22"/>
+                <w:szCs w:val="22"/>
+              </w:rPr>
+              <w:t>회원이 대여소 검색 화면에 접근한다</w:t>
+            </w:r>
+            <w:r>
+              <w:rPr>
+                <w:rFonts w:ascii="Malgun Gothic" w:hAnsi="Malgun Gothic" w:eastAsia="Malgun Gothic" w:cs="Malgun Gothic"/>
+                <w:sz w:val="22"/>
+                <w:szCs w:val="22"/>
+                <w:lang w:val="en-US"/>
+              </w:rPr>
+              <w:t>.</w:t>
+            </w:r>
+          </w:p>
+        </w:tc>
+        <w:tc>
+          <w:tcPr>
+            <w:tcW w:w="4508" w:type="dxa"/>
+            <w:tcBorders>
+              <w:top w:val="single" w:color="000000" w:themeColor="text1" w:sz="8"/>
+              <w:left w:val="single" w:color="000000" w:themeColor="text1" w:sz="8"/>
+              <w:bottom w:val="single" w:color="000000" w:themeColor="text1" w:sz="8"/>
+              <w:right w:val="single" w:color="000000" w:themeColor="text1" w:sz="8"/>
+            </w:tcBorders>
+            <w:tcMar>
+              <w:left w:w="108" w:type="dxa"/>
+              <w:right w:w="108" w:type="dxa"/>
+            </w:tcMar>
+            <w:vAlign w:val="top"/>
+          </w:tcPr>
+          <w:p>
+            <w:pPr>
+              <w:spacing w:before="0" w:beforeAutospacing="off" w:after="0" w:afterAutospacing="off"/>
+              <w:jc w:val="both"/>
+            </w:pPr>
+            <w:r>
+              <w:rPr>
+                <w:rFonts w:ascii="Malgun Gothic" w:hAnsi="Malgun Gothic" w:eastAsia="Malgun Gothic" w:cs="Malgun Gothic"/>
+                <w:sz w:val="22"/>
+                <w:szCs w:val="22"/>
+                <w:lang w:val="en-US"/>
+              </w:rPr>
+              <w:t xml:space="preserve">2. </w:t>
+            </w:r>
+            <w:r>
+              <w:rPr>
+                <w:rFonts w:ascii="Malgun Gothic" w:hAnsi="Malgun Gothic" w:eastAsia="Malgun Gothic" w:cs="Malgun Gothic"/>
+                <w:sz w:val="22"/>
+                <w:szCs w:val="22"/>
+              </w:rPr>
+              <w:t>시스템이 대여소 검색 입력창을 제공한다</w:t>
+            </w:r>
+            <w:r>
+              <w:rPr>
+                <w:rFonts w:ascii="Malgun Gothic" w:hAnsi="Malgun Gothic" w:eastAsia="Malgun Gothic" w:cs="Malgun Gothic"/>
+                <w:sz w:val="22"/>
+                <w:szCs w:val="22"/>
+                <w:lang w:val="en-US"/>
+              </w:rPr>
+              <w:t>.</w:t>
+            </w:r>
+          </w:p>
+        </w:tc>
+      </w:tr>
+      <w:tr>
+        <w:trPr>
+          <w:trHeight w:val="300"/>
+        </w:trPr>
+        <w:tc>
+          <w:tcPr>
+            <w:tcW w:w="4508" w:type="dxa"/>
+            <w:tcBorders>
+              <w:top w:val="single" w:color="000000" w:themeColor="text1" w:sz="8"/>
+              <w:left w:val="single" w:color="000000" w:themeColor="text1" w:sz="8"/>
+              <w:bottom w:val="single" w:color="000000" w:themeColor="text1" w:sz="8"/>
+              <w:right w:val="single" w:color="000000" w:themeColor="text1" w:sz="8"/>
+            </w:tcBorders>
+            <w:tcMar>
+              <w:left w:w="108" w:type="dxa"/>
+              <w:right w:w="108" w:type="dxa"/>
+            </w:tcMar>
+            <w:vAlign w:val="top"/>
+          </w:tcPr>
+          <w:p>
+            <w:pPr>
+              <w:spacing w:before="0" w:beforeAutospacing="off" w:after="0" w:afterAutospacing="off"/>
+              <w:jc w:val="both"/>
+            </w:pPr>
+            <w:r>
+              <w:rPr>
+                <w:rFonts w:ascii="Malgun Gothic" w:hAnsi="Malgun Gothic" w:eastAsia="Malgun Gothic" w:cs="Malgun Gothic"/>
+                <w:sz w:val="22"/>
+                <w:szCs w:val="22"/>
+                <w:lang w:val="en-US"/>
+              </w:rPr>
+              <w:t xml:space="preserve">3. </w:t>
+            </w:r>
+            <w:r>
+              <w:rPr>
+                <w:rFonts w:ascii="Malgun Gothic" w:hAnsi="Malgun Gothic" w:eastAsia="Malgun Gothic" w:cs="Malgun Gothic"/>
+                <w:sz w:val="22"/>
+                <w:szCs w:val="22"/>
+              </w:rPr>
+              <w:t>회원이 대여소 이름을 입력하여 검색한다</w:t>
+            </w:r>
+            <w:r>
+              <w:rPr>
+                <w:rFonts w:ascii="Malgun Gothic" w:hAnsi="Malgun Gothic" w:eastAsia="Malgun Gothic" w:cs="Malgun Gothic"/>
+                <w:sz w:val="22"/>
+                <w:szCs w:val="22"/>
+                <w:lang w:val="en-US"/>
+              </w:rPr>
+              <w:t>.</w:t>
+            </w:r>
+          </w:p>
+        </w:tc>
+        <w:tc>
+          <w:tcPr>
+            <w:tcW w:w="4508" w:type="dxa"/>
+            <w:tcBorders>
+              <w:top w:val="single" w:color="000000" w:themeColor="text1" w:sz="8"/>
+              <w:left w:val="single" w:color="000000" w:themeColor="text1" w:sz="8"/>
+              <w:bottom w:val="single" w:color="000000" w:themeColor="text1" w:sz="8"/>
+              <w:right w:val="single" w:color="000000" w:themeColor="text1" w:sz="8"/>
+            </w:tcBorders>
+            <w:tcMar>
+              <w:left w:w="108" w:type="dxa"/>
+              <w:right w:w="108" w:type="dxa"/>
+            </w:tcMar>
+            <w:vAlign w:val="top"/>
+          </w:tcPr>
+          <w:p>
+            <w:pPr>
+              <w:spacing w:before="0" w:beforeAutospacing="off" w:after="0" w:afterAutospacing="off"/>
+              <w:jc w:val="both"/>
+            </w:pPr>
+            <w:r>
+              <w:rPr>
+                <w:rFonts w:ascii="Malgun Gothic" w:hAnsi="Malgun Gothic" w:eastAsia="Malgun Gothic" w:cs="Malgun Gothic"/>
+                <w:sz w:val="22"/>
+                <w:szCs w:val="22"/>
+                <w:lang w:val="en-US"/>
+              </w:rPr>
+              <w:t xml:space="preserve">4. </w:t>
+            </w:r>
+            <w:r>
+              <w:rPr>
+                <w:rFonts w:ascii="Malgun Gothic" w:hAnsi="Malgun Gothic" w:eastAsia="Malgun Gothic" w:cs="Malgun Gothic"/>
+                <w:sz w:val="22"/>
+                <w:szCs w:val="22"/>
+              </w:rPr>
+              <w:t>시스템이 입력된 이름을 기반으로 조건에 맞는 대여소를 화면에 출력한다</w:t>
+            </w:r>
+            <w:r>
+              <w:rPr>
+                <w:rFonts w:ascii="Malgun Gothic" w:hAnsi="Malgun Gothic" w:eastAsia="Malgun Gothic" w:cs="Malgun Gothic"/>
+                <w:sz w:val="22"/>
+                <w:szCs w:val="22"/>
+                <w:lang w:val="en-US"/>
+              </w:rPr>
+              <w:t>.</w:t>
+            </w:r>
+          </w:p>
+        </w:tc>
+      </w:tr>
+      <w:tr>
+        <w:trPr>
+          <w:trHeight w:val="300"/>
+        </w:trPr>
+        <w:tc>
+          <w:tcPr>
+            <w:tcW w:w="4508" w:type="dxa"/>
+            <w:tcBorders>
+              <w:top w:val="single" w:color="000000" w:themeColor="text1" w:sz="8"/>
+              <w:left w:val="single" w:color="000000" w:themeColor="text1" w:sz="8"/>
+              <w:bottom w:val="single" w:color="000000" w:themeColor="text1" w:sz="8"/>
+              <w:right w:val="single" w:color="000000" w:themeColor="text1" w:sz="8"/>
+            </w:tcBorders>
+            <w:tcMar>
+              <w:left w:w="108" w:type="dxa"/>
+              <w:right w:w="108" w:type="dxa"/>
+            </w:tcMar>
+            <w:vAlign w:val="top"/>
+          </w:tcPr>
+          <w:p>
+            <w:pPr>
+              <w:spacing w:before="0" w:beforeAutospacing="off" w:after="0" w:afterAutospacing="off"/>
+              <w:jc w:val="both"/>
+            </w:pPr>
+            <w:r>
+              <w:rPr>
+                <w:rFonts w:ascii="Malgun Gothic" w:hAnsi="Malgun Gothic" w:eastAsia="Malgun Gothic" w:cs="Malgun Gothic"/>
+                <w:sz w:val="22"/>
+                <w:szCs w:val="22"/>
+                <w:lang w:val="en-US"/>
+              </w:rPr>
+              <w:t xml:space="preserve">5. </w:t>
+            </w:r>
+            <w:r>
+              <w:rPr>
+                <w:rFonts w:ascii="Malgun Gothic" w:hAnsi="Malgun Gothic" w:eastAsia="Malgun Gothic" w:cs="Malgun Gothic"/>
+                <w:sz w:val="22"/>
+                <w:szCs w:val="22"/>
+              </w:rPr>
+              <w:t>회원이 대여소 검색 결과에서 나온 대여소를 선택한다</w:t>
+            </w:r>
+            <w:r>
+              <w:rPr>
+                <w:rFonts w:ascii="Malgun Gothic" w:hAnsi="Malgun Gothic" w:eastAsia="Malgun Gothic" w:cs="Malgun Gothic"/>
+                <w:sz w:val="22"/>
+                <w:szCs w:val="22"/>
+                <w:lang w:val="en-US"/>
+              </w:rPr>
+              <w:t>.</w:t>
+            </w:r>
+          </w:p>
+        </w:tc>
+        <w:tc>
+          <w:tcPr>
+            <w:tcW w:w="4508" w:type="dxa"/>
+            <w:tcBorders>
+              <w:top w:val="single" w:color="000000" w:themeColor="text1" w:sz="8"/>
+              <w:left w:val="single" w:color="000000" w:themeColor="text1" w:sz="8"/>
+              <w:bottom w:val="single" w:color="000000" w:themeColor="text1" w:sz="8"/>
+              <w:right w:val="single" w:color="000000" w:themeColor="text1" w:sz="8"/>
+            </w:tcBorders>
+            <w:tcMar>
+              <w:left w:w="108" w:type="dxa"/>
+              <w:right w:w="108" w:type="dxa"/>
+            </w:tcMar>
+            <w:vAlign w:val="top"/>
+          </w:tcPr>
+          <w:p>
+            <w:pPr>
+              <w:spacing w:before="0" w:beforeAutospacing="off" w:after="0" w:afterAutospacing="off"/>
+              <w:jc w:val="both"/>
+            </w:pPr>
+            <w:r>
+              <w:rPr>
+                <w:rFonts w:ascii="Malgun Gothic" w:hAnsi="Malgun Gothic" w:eastAsia="Malgun Gothic" w:cs="Malgun Gothic"/>
+                <w:sz w:val="22"/>
+                <w:szCs w:val="22"/>
+                <w:lang w:val="en-US"/>
+              </w:rPr>
+              <w:t xml:space="preserve">6. </w:t>
+            </w:r>
+            <w:r>
+              <w:rPr>
+                <w:rFonts w:ascii="Malgun Gothic" w:hAnsi="Malgun Gothic" w:eastAsia="Malgun Gothic" w:cs="Malgun Gothic"/>
+                <w:sz w:val="22"/>
+                <w:szCs w:val="22"/>
+              </w:rPr>
+              <w:t>시스템이 대여소 이름</w:t>
+            </w:r>
+            <w:r>
+              <w:rPr>
+                <w:rFonts w:ascii="Malgun Gothic" w:hAnsi="Malgun Gothic" w:eastAsia="Malgun Gothic" w:cs="Malgun Gothic"/>
+                <w:sz w:val="22"/>
+                <w:szCs w:val="22"/>
+                <w:lang w:val="en-US"/>
+              </w:rPr>
+              <w:t xml:space="preserve">, </w:t>
+            </w:r>
+            <w:r>
+              <w:rPr>
+                <w:rFonts w:ascii="Malgun Gothic" w:hAnsi="Malgun Gothic" w:eastAsia="Malgun Gothic" w:cs="Malgun Gothic"/>
+                <w:sz w:val="22"/>
+                <w:szCs w:val="22"/>
+              </w:rPr>
+              <w:t>대여소 위치</w:t>
+            </w:r>
+            <w:r>
+              <w:rPr>
+                <w:rFonts w:ascii="Malgun Gothic" w:hAnsi="Malgun Gothic" w:eastAsia="Malgun Gothic" w:cs="Malgun Gothic"/>
+                <w:sz w:val="22"/>
+                <w:szCs w:val="22"/>
+                <w:lang w:val="en-US"/>
+              </w:rPr>
+              <w:t xml:space="preserve">, </w:t>
+            </w:r>
+            <w:r>
+              <w:rPr>
+                <w:rFonts w:ascii="Malgun Gothic" w:hAnsi="Malgun Gothic" w:eastAsia="Malgun Gothic" w:cs="Malgun Gothic"/>
+                <w:sz w:val="22"/>
+                <w:szCs w:val="22"/>
+              </w:rPr>
+              <w:t>사용 가능 자전거 목록 등을 포함한 선택된 대여소에 대한 상세정보 화면을 표시한다</w:t>
+            </w:r>
+            <w:r>
+              <w:rPr>
+                <w:rFonts w:ascii="Malgun Gothic" w:hAnsi="Malgun Gothic" w:eastAsia="Malgun Gothic" w:cs="Malgun Gothic"/>
+                <w:sz w:val="22"/>
+                <w:szCs w:val="22"/>
+                <w:lang w:val="en-US"/>
+              </w:rPr>
+              <w:t>.</w:t>
+            </w:r>
+          </w:p>
+        </w:tc>
+      </w:tr>
+    </w:tbl>
+    <w:p>
+      <w:pPr>
+        <w:spacing w:before="0" w:beforeAutospacing="off" w:after="160" w:afterAutospacing="off"/>
+        <w:ind/>
+        <w:jc w:val="both"/>
+      </w:pPr>
+      <w:r>
+        <w:rPr>
+          <w:rFonts w:ascii="Malgun Gothic" w:hAnsi="Malgun Gothic" w:eastAsia="Malgun Gothic" w:cs="Malgun Gothic"/>
+          <w:noProof w:val="0"/>
+          <w:sz w:val="22"/>
+          <w:szCs w:val="22"/>
+          <w:lang w:val="en-US" w:eastAsia="ko-KR"/>
+        </w:rPr>
+        <w:t xml:space="preserve"> </w:t>
+      </w:r>
+    </w:p>
+    <w:p>
+      <w:pPr>
+        <w:spacing w:before="0" w:beforeAutospacing="off" w:after="160" w:afterAutospacing="off"/>
+        <w:ind/>
+        <w:jc w:val="both"/>
+      </w:pPr>
+      <w:r>
+        <w:rPr>
+          <w:rFonts w:ascii="Malgun Gothic" w:hAnsi="Malgun Gothic" w:eastAsia="Malgun Gothic" w:cs="Malgun Gothic"/>
+          <w:noProof w:val="0"/>
+          <w:sz w:val="22"/>
+          <w:szCs w:val="22"/>
+          <w:lang w:val="en-US" w:eastAsia="ko-KR"/>
+        </w:rPr>
+        <w:t xml:space="preserve"> </w:t>
+      </w:r>
+    </w:p>
+    <w:p>
+      <w:pPr>
+        <w:spacing w:before="0" w:beforeAutospacing="off" w:after="160" w:afterAutospacing="off"/>
+        <w:ind/>
+        <w:jc w:val="both"/>
+      </w:pPr>
+      <w:r>
+        <w:rPr>
+          <w:rFonts w:ascii="Malgun Gothic" w:hAnsi="Malgun Gothic" w:eastAsia="Malgun Gothic" w:cs="Malgun Gothic"/>
+          <w:noProof w:val="0"/>
+          <w:sz w:val="22"/>
+          <w:szCs w:val="22"/>
+          <w:lang w:val="en-US" w:eastAsia="ko-KR"/>
+        </w:rPr>
+        <w:t xml:space="preserve"> </w:t>
+      </w:r>
+    </w:p>
+    <w:p>
+      <w:pPr>
+        <w:spacing w:before="0" w:beforeAutospacing="off" w:after="160" w:afterAutospacing="off"/>
+        <w:ind/>
+        <w:jc w:val="both"/>
+      </w:pPr>
+      <w:r>
+        <w:rPr>
+          <w:rFonts w:ascii="Malgun Gothic" w:hAnsi="Malgun Gothic" w:eastAsia="Malgun Gothic" w:cs="Malgun Gothic"/>
+          <w:noProof w:val="0"/>
+          <w:sz w:val="22"/>
+          <w:szCs w:val="22"/>
+          <w:lang w:val="en-US" w:eastAsia="ko-KR"/>
+        </w:rPr>
+        <w:t xml:space="preserve">13. </w:t>
+      </w:r>
+      <w:r>
+        <w:rPr>
+          <w:rFonts w:ascii="Malgun Gothic" w:hAnsi="Malgun Gothic" w:eastAsia="Malgun Gothic" w:cs="Malgun Gothic"/>
+          <w:noProof w:val="0"/>
+          <w:sz w:val="22"/>
+          <w:szCs w:val="22"/>
+          <w:lang w:eastAsia="ko-KR"/>
+        </w:rPr>
+        <w:t>자전거 즉시 대여</w:t>
+      </w:r>
+      <w:r>
+        <w:rPr>
+          <w:rFonts w:ascii="Malgun Gothic" w:hAnsi="Malgun Gothic" w:eastAsia="Malgun Gothic" w:cs="Malgun Gothic"/>
+          <w:noProof w:val="0"/>
+          <w:sz w:val="22"/>
+          <w:szCs w:val="22"/>
+          <w:lang w:val="en-US" w:eastAsia="ko-KR"/>
+        </w:rPr>
+        <w:t xml:space="preserve"> / </w:t>
+      </w:r>
+      <w:r>
+        <w:rPr>
+          <w:rFonts w:ascii="Malgun Gothic" w:hAnsi="Malgun Gothic" w:eastAsia="Malgun Gothic" w:cs="Malgun Gothic"/>
+          <w:noProof w:val="0"/>
+          <w:sz w:val="22"/>
+          <w:szCs w:val="22"/>
+          <w:lang w:eastAsia="ko-KR"/>
+        </w:rPr>
+        <w:t>자전거 예약대기 신청</w:t>
+      </w:r>
+    </w:p>
+    <w:tbl>
+      <w:tblPr>
+        <w:tblStyle w:val="TableGrid"/>
+        <w:tblW w:w="0" w:type="auto"/>
+        <w:tblLayout w:type="fixed"/>
+        <w:tblLook w:val="06A0" w:firstRow="1" w:lastRow="0" w:firstColumn="1" w:lastColumn="0" w:noHBand="1" w:noVBand="1"/>
+      </w:tblPr>
+      <w:tblGrid>
+        <w:gridCol w:w="4508"/>
+        <w:gridCol w:w="4508"/>
+      </w:tblGrid>
+      <w:tr>
+        <w:trPr>
+          <w:trHeight w:val="300"/>
+        </w:trPr>
+        <w:tc>
+          <w:tcPr>
+            <w:tcW w:w="4508" w:type="dxa"/>
+            <w:tcBorders>
+              <w:top w:val="single" w:color="000000" w:themeColor="text1" w:sz="8"/>
+              <w:left w:val="single" w:color="000000" w:themeColor="text1" w:sz="8"/>
+              <w:bottom w:val="single" w:color="000000" w:themeColor="text1" w:sz="8"/>
+              <w:right w:val="single" w:color="000000" w:themeColor="text1" w:sz="8"/>
+            </w:tcBorders>
+            <w:tcMar>
+              <w:left w:w="108" w:type="dxa"/>
+              <w:right w:w="108" w:type="dxa"/>
+            </w:tcMar>
+            <w:vAlign w:val="top"/>
+          </w:tcPr>
+          <w:p>
+            <w:pPr>
+              <w:spacing w:before="0" w:beforeAutospacing="off" w:after="0" w:afterAutospacing="off"/>
+              <w:jc w:val="both"/>
+            </w:pPr>
+            <w:r>
+              <w:rPr>
+                <w:rFonts w:ascii="Malgun Gothic" w:hAnsi="Malgun Gothic" w:eastAsia="Malgun Gothic" w:cs="Malgun Gothic"/>
+                <w:sz w:val="22"/>
+                <w:szCs w:val="22"/>
+                <w:lang w:val="en-US"/>
+              </w:rPr>
+              <w:t>Actor Action</w:t>
+            </w:r>
+          </w:p>
+        </w:tc>
+        <w:tc>
+          <w:tcPr>
+            <w:tcW w:w="4508" w:type="dxa"/>
+            <w:tcBorders>
+              <w:top w:val="single" w:color="000000" w:themeColor="text1" w:sz="8"/>
+              <w:left w:val="single" w:color="000000" w:themeColor="text1" w:sz="8"/>
+              <w:bottom w:val="single" w:color="000000" w:themeColor="text1" w:sz="8"/>
+              <w:right w:val="single" w:color="000000" w:themeColor="text1" w:sz="8"/>
+            </w:tcBorders>
+            <w:tcMar>
+              <w:left w:w="108" w:type="dxa"/>
+              <w:right w:w="108" w:type="dxa"/>
+            </w:tcMar>
+            <w:vAlign w:val="top"/>
+          </w:tcPr>
+          <w:p>
+            <w:pPr>
+              <w:spacing w:before="0" w:beforeAutospacing="off" w:after="0" w:afterAutospacing="off"/>
+              <w:jc w:val="both"/>
+            </w:pPr>
+            <w:r>
+              <w:rPr>
+                <w:rFonts w:ascii="Malgun Gothic" w:hAnsi="Malgun Gothic" w:eastAsia="Malgun Gothic" w:cs="Malgun Gothic"/>
+                <w:sz w:val="22"/>
+                <w:szCs w:val="22"/>
+                <w:lang w:val="en-US"/>
+              </w:rPr>
+              <w:t>System response</w:t>
+            </w:r>
+          </w:p>
+        </w:tc>
+      </w:tr>
+      <w:tr>
+        <w:trPr>
+          <w:trHeight w:val="300"/>
+        </w:trPr>
+        <w:tc>
+          <w:tcPr>
+            <w:tcW w:w="4508" w:type="dxa"/>
+            <w:tcBorders>
+              <w:top w:val="single" w:color="000000" w:themeColor="text1" w:sz="8"/>
+              <w:left w:val="single" w:color="000000" w:themeColor="text1" w:sz="8"/>
+              <w:bottom w:val="single" w:color="000000" w:themeColor="text1" w:sz="8"/>
+              <w:right w:val="single" w:color="000000" w:themeColor="text1" w:sz="8"/>
+            </w:tcBorders>
+            <w:tcMar>
+              <w:left w:w="108" w:type="dxa"/>
+              <w:right w:w="108" w:type="dxa"/>
+            </w:tcMar>
+            <w:vAlign w:val="top"/>
+          </w:tcPr>
+          <w:p>
+            <w:pPr>
+              <w:spacing w:before="0" w:beforeAutospacing="off" w:after="0" w:afterAutospacing="off"/>
+              <w:jc w:val="both"/>
+            </w:pPr>
+            <w:r>
+              <w:rPr>
+                <w:rFonts w:ascii="Malgun Gothic" w:hAnsi="Malgun Gothic" w:eastAsia="Malgun Gothic" w:cs="Malgun Gothic"/>
+                <w:sz w:val="22"/>
+                <w:szCs w:val="22"/>
+                <w:lang w:val="en-US"/>
+              </w:rPr>
+              <w:t xml:space="preserve">1. </w:t>
+            </w:r>
+            <w:r>
+              <w:rPr>
+                <w:rFonts w:ascii="Malgun Gothic" w:hAnsi="Malgun Gothic" w:eastAsia="Malgun Gothic" w:cs="Malgun Gothic"/>
+                <w:sz w:val="22"/>
+                <w:szCs w:val="22"/>
+              </w:rPr>
+              <w:t>회원이 대여를 원하는 자전거를 선택한다</w:t>
+            </w:r>
+            <w:r>
+              <w:rPr>
+                <w:rFonts w:ascii="Malgun Gothic" w:hAnsi="Malgun Gothic" w:eastAsia="Malgun Gothic" w:cs="Malgun Gothic"/>
+                <w:sz w:val="22"/>
+                <w:szCs w:val="22"/>
+                <w:lang w:val="en-US"/>
+              </w:rPr>
+              <w:t>.</w:t>
+            </w:r>
+          </w:p>
+        </w:tc>
+        <w:tc>
+          <w:tcPr>
+            <w:tcW w:w="4508" w:type="dxa"/>
+            <w:tcBorders>
+              <w:top w:val="single" w:color="000000" w:themeColor="text1" w:sz="8"/>
+              <w:left w:val="single" w:color="000000" w:themeColor="text1" w:sz="8"/>
+              <w:bottom w:val="single" w:color="000000" w:themeColor="text1" w:sz="8"/>
+              <w:right w:val="single" w:color="000000" w:themeColor="text1" w:sz="8"/>
+            </w:tcBorders>
+            <w:tcMar>
+              <w:left w:w="108" w:type="dxa"/>
+              <w:right w:w="108" w:type="dxa"/>
+            </w:tcMar>
+            <w:vAlign w:val="top"/>
+          </w:tcPr>
+          <w:p>
+            <w:pPr>
+              <w:spacing w:before="0" w:beforeAutospacing="off" w:after="0" w:afterAutospacing="off"/>
+              <w:jc w:val="both"/>
+            </w:pPr>
+            <w:r>
+              <w:rPr>
+                <w:rFonts w:ascii="Malgun Gothic" w:hAnsi="Malgun Gothic" w:eastAsia="Malgun Gothic" w:cs="Malgun Gothic"/>
+                <w:sz w:val="22"/>
+                <w:szCs w:val="22"/>
+                <w:lang w:val="en-US"/>
+              </w:rPr>
+              <w:t xml:space="preserve">2. </w:t>
+            </w:r>
+            <w:r>
+              <w:rPr>
+                <w:rFonts w:ascii="Malgun Gothic" w:hAnsi="Malgun Gothic" w:eastAsia="Malgun Gothic" w:cs="Malgun Gothic"/>
+                <w:sz w:val="22"/>
+                <w:szCs w:val="22"/>
+              </w:rPr>
+              <w:t>시스템이 해당 자전거가 남아있는지 확인한다</w:t>
+            </w:r>
+            <w:r>
+              <w:rPr>
+                <w:rFonts w:ascii="Malgun Gothic" w:hAnsi="Malgun Gothic" w:eastAsia="Malgun Gothic" w:cs="Malgun Gothic"/>
+                <w:sz w:val="22"/>
+                <w:szCs w:val="22"/>
+                <w:lang w:val="en-US"/>
+              </w:rPr>
+              <w:t>.</w:t>
+            </w:r>
+          </w:p>
+        </w:tc>
+      </w:tr>
+      <w:tr>
+        <w:trPr>
+          <w:trHeight w:val="300"/>
+        </w:trPr>
+        <w:tc>
+          <w:tcPr>
+            <w:tcW w:w="4508" w:type="dxa"/>
+            <w:tcBorders>
+              <w:top w:val="single" w:color="000000" w:themeColor="text1" w:sz="8"/>
+              <w:left w:val="single" w:color="000000" w:themeColor="text1" w:sz="8"/>
+              <w:bottom w:val="single" w:color="000000" w:themeColor="text1" w:sz="8"/>
+              <w:right w:val="single" w:color="000000" w:themeColor="text1" w:sz="8"/>
+            </w:tcBorders>
+            <w:tcMar>
+              <w:left w:w="108" w:type="dxa"/>
+              <w:right w:w="108" w:type="dxa"/>
+            </w:tcMar>
+            <w:vAlign w:val="top"/>
+          </w:tcPr>
+          <w:p>
+            <w:pPr>
+              <w:spacing w:before="0" w:beforeAutospacing="off" w:after="0" w:afterAutospacing="off"/>
+              <w:jc w:val="both"/>
+            </w:pPr>
+            <w:r>
+              <w:rPr>
+                <w:rFonts w:ascii="Malgun Gothic" w:hAnsi="Malgun Gothic" w:eastAsia="Malgun Gothic" w:cs="Malgun Gothic"/>
+                <w:sz w:val="22"/>
+                <w:szCs w:val="22"/>
+                <w:lang w:val="en-US"/>
+              </w:rPr>
+              <w:t xml:space="preserve">3. </w:t>
+            </w:r>
+            <w:r>
+              <w:rPr>
+                <w:rFonts w:ascii="Malgun Gothic" w:hAnsi="Malgun Gothic" w:eastAsia="Malgun Gothic" w:cs="Malgun Gothic"/>
+                <w:sz w:val="22"/>
+                <w:szCs w:val="22"/>
+              </w:rPr>
+              <w:t>자전거가 남아있는 경우 회원은 즉시 대여를 요청한다</w:t>
+            </w:r>
+            <w:r>
+              <w:rPr>
+                <w:rFonts w:ascii="Malgun Gothic" w:hAnsi="Malgun Gothic" w:eastAsia="Malgun Gothic" w:cs="Malgun Gothic"/>
+                <w:sz w:val="22"/>
+                <w:szCs w:val="22"/>
+                <w:lang w:val="en-US"/>
+              </w:rPr>
+              <w:t>.</w:t>
+            </w:r>
+          </w:p>
+        </w:tc>
+        <w:tc>
+          <w:tcPr>
+            <w:tcW w:w="4508" w:type="dxa"/>
+            <w:tcBorders>
+              <w:top w:val="single" w:color="000000" w:themeColor="text1" w:sz="8"/>
+              <w:left w:val="single" w:color="000000" w:themeColor="text1" w:sz="8"/>
+              <w:bottom w:val="single" w:color="000000" w:themeColor="text1" w:sz="8"/>
+              <w:right w:val="single" w:color="000000" w:themeColor="text1" w:sz="8"/>
+            </w:tcBorders>
+            <w:tcMar>
+              <w:left w:w="108" w:type="dxa"/>
+              <w:right w:w="108" w:type="dxa"/>
+            </w:tcMar>
+            <w:vAlign w:val="top"/>
+          </w:tcPr>
+          <w:p>
+            <w:pPr>
+              <w:spacing w:before="0" w:beforeAutospacing="off" w:after="0" w:afterAutospacing="off"/>
+              <w:jc w:val="both"/>
+            </w:pPr>
+            <w:r>
+              <w:rPr>
+                <w:rFonts w:ascii="Malgun Gothic" w:hAnsi="Malgun Gothic" w:eastAsia="Malgun Gothic" w:cs="Malgun Gothic"/>
+                <w:sz w:val="22"/>
+                <w:szCs w:val="22"/>
+                <w:lang w:val="en-US"/>
+              </w:rPr>
+              <w:t xml:space="preserve">4. </w:t>
+            </w:r>
+            <w:r>
+              <w:rPr>
+                <w:rFonts w:ascii="Malgun Gothic" w:hAnsi="Malgun Gothic" w:eastAsia="Malgun Gothic" w:cs="Malgun Gothic"/>
+                <w:sz w:val="22"/>
+                <w:szCs w:val="22"/>
+              </w:rPr>
+              <w:t>시스템이 자전거를 회원에게 할당한다</w:t>
+            </w:r>
+            <w:r>
+              <w:rPr>
+                <w:rFonts w:ascii="Malgun Gothic" w:hAnsi="Malgun Gothic" w:eastAsia="Malgun Gothic" w:cs="Malgun Gothic"/>
+                <w:sz w:val="22"/>
+                <w:szCs w:val="22"/>
+                <w:lang w:val="en-US"/>
+              </w:rPr>
+              <w:t>.</w:t>
+            </w:r>
+          </w:p>
+        </w:tc>
+      </w:tr>
+      <w:tr>
+        <w:trPr>
+          <w:trHeight w:val="300"/>
+        </w:trPr>
+        <w:tc>
+          <w:tcPr>
+            <w:tcW w:w="4508" w:type="dxa"/>
+            <w:tcBorders>
+              <w:top w:val="single" w:color="000000" w:themeColor="text1" w:sz="8"/>
+              <w:left w:val="single" w:color="000000" w:themeColor="text1" w:sz="8"/>
+              <w:bottom w:val="single" w:color="000000" w:themeColor="text1" w:sz="8"/>
+              <w:right w:val="single" w:color="000000" w:themeColor="text1" w:sz="8"/>
+            </w:tcBorders>
+            <w:tcMar>
+              <w:left w:w="108" w:type="dxa"/>
+              <w:right w:w="108" w:type="dxa"/>
+            </w:tcMar>
+            <w:vAlign w:val="top"/>
+          </w:tcPr>
+          <w:p>
+            <w:pPr>
+              <w:spacing w:before="0" w:beforeAutospacing="off" w:after="0" w:afterAutospacing="off"/>
+              <w:jc w:val="both"/>
+            </w:pPr>
+            <w:r>
+              <w:rPr>
+                <w:rFonts w:ascii="Malgun Gothic" w:hAnsi="Malgun Gothic" w:eastAsia="Malgun Gothic" w:cs="Malgun Gothic"/>
+                <w:sz w:val="22"/>
+                <w:szCs w:val="22"/>
+                <w:lang w:val="en-US"/>
+              </w:rPr>
+              <w:t xml:space="preserve"> </w:t>
+            </w:r>
+          </w:p>
+        </w:tc>
+        <w:tc>
+          <w:tcPr>
+            <w:tcW w:w="4508" w:type="dxa"/>
+            <w:tcBorders>
+              <w:top w:val="single" w:color="000000" w:themeColor="text1" w:sz="8"/>
+              <w:left w:val="single" w:color="000000" w:themeColor="text1" w:sz="8"/>
+              <w:bottom w:val="single" w:color="000000" w:themeColor="text1" w:sz="8"/>
+              <w:right w:val="single" w:color="000000" w:themeColor="text1" w:sz="8"/>
+            </w:tcBorders>
+            <w:tcMar>
+              <w:left w:w="108" w:type="dxa"/>
+              <w:right w:w="108" w:type="dxa"/>
+            </w:tcMar>
+            <w:vAlign w:val="top"/>
+          </w:tcPr>
+          <w:p>
+            <w:pPr>
+              <w:spacing w:before="0" w:beforeAutospacing="off" w:after="0" w:afterAutospacing="off"/>
+              <w:jc w:val="both"/>
+            </w:pPr>
+            <w:r>
+              <w:rPr>
+                <w:rFonts w:ascii="Malgun Gothic" w:hAnsi="Malgun Gothic" w:eastAsia="Malgun Gothic" w:cs="Malgun Gothic"/>
+                <w:sz w:val="22"/>
+                <w:szCs w:val="22"/>
+                <w:lang w:val="en-US"/>
+              </w:rPr>
+              <w:t xml:space="preserve">5. </w:t>
+            </w:r>
+            <w:r>
+              <w:rPr>
+                <w:rFonts w:ascii="Malgun Gothic" w:hAnsi="Malgun Gothic" w:eastAsia="Malgun Gothic" w:cs="Malgun Gothic"/>
+                <w:sz w:val="22"/>
+                <w:szCs w:val="22"/>
+              </w:rPr>
+              <w:t>시스템이 회원에게</w:t>
+            </w:r>
+            <w:r>
+              <w:rPr>
+                <w:rFonts w:ascii="Malgun Gothic" w:hAnsi="Malgun Gothic" w:eastAsia="Malgun Gothic" w:cs="Malgun Gothic"/>
+                <w:sz w:val="22"/>
+                <w:szCs w:val="22"/>
+                <w:lang w:val="en-US"/>
+              </w:rPr>
+              <w:t xml:space="preserve"> ‘</w:t>
+            </w:r>
+            <w:r>
+              <w:rPr>
+                <w:rFonts w:ascii="Malgun Gothic" w:hAnsi="Malgun Gothic" w:eastAsia="Malgun Gothic" w:cs="Malgun Gothic"/>
+                <w:sz w:val="22"/>
+                <w:szCs w:val="22"/>
+              </w:rPr>
+              <w:t>대여 완료</w:t>
+            </w:r>
+            <w:r>
+              <w:rPr>
+                <w:rFonts w:ascii="Malgun Gothic" w:hAnsi="Malgun Gothic" w:eastAsia="Malgun Gothic" w:cs="Malgun Gothic"/>
+                <w:sz w:val="22"/>
+                <w:szCs w:val="22"/>
+                <w:lang w:val="en-US"/>
+              </w:rPr>
+              <w:t xml:space="preserve">’ </w:t>
+            </w:r>
+            <w:r>
+              <w:rPr>
+                <w:rFonts w:ascii="Malgun Gothic" w:hAnsi="Malgun Gothic" w:eastAsia="Malgun Gothic" w:cs="Malgun Gothic"/>
+                <w:sz w:val="22"/>
+                <w:szCs w:val="22"/>
+              </w:rPr>
+              <w:t>문자 알림을 전송한다</w:t>
+            </w:r>
+            <w:r>
+              <w:rPr>
+                <w:rFonts w:ascii="Malgun Gothic" w:hAnsi="Malgun Gothic" w:eastAsia="Malgun Gothic" w:cs="Malgun Gothic"/>
+                <w:sz w:val="22"/>
+                <w:szCs w:val="22"/>
+                <w:lang w:val="en-US"/>
+              </w:rPr>
+              <w:t>.</w:t>
+            </w:r>
+          </w:p>
+        </w:tc>
+      </w:tr>
+      <w:tr>
+        <w:trPr>
+          <w:trHeight w:val="300"/>
+        </w:trPr>
+        <w:tc>
+          <w:tcPr>
+            <w:tcW w:w="9016" w:type="dxa"/>
+            <w:gridSpan w:val="2"/>
+            <w:tcBorders>
+              <w:top w:val="single" w:color="000000" w:themeColor="text1" w:sz="8"/>
+              <w:left w:val="single" w:color="000000" w:themeColor="text1" w:sz="8"/>
+              <w:bottom w:val="single" w:color="000000" w:themeColor="text1" w:sz="8"/>
+              <w:right w:val="single" w:color="000000" w:themeColor="text1" w:sz="8"/>
+            </w:tcBorders>
+            <w:tcMar>
+              <w:left w:w="108" w:type="dxa"/>
+              <w:right w:w="108" w:type="dxa"/>
+            </w:tcMar>
+            <w:vAlign w:val="top"/>
+          </w:tcPr>
+          <w:p>
+            <w:pPr>
+              <w:spacing w:before="0" w:beforeAutospacing="off" w:after="0" w:afterAutospacing="off"/>
+              <w:jc w:val="both"/>
+            </w:pPr>
+            <w:r>
+              <w:rPr>
+                <w:rFonts w:ascii="Malgun Gothic" w:hAnsi="Malgun Gothic" w:eastAsia="Malgun Gothic" w:cs="Malgun Gothic"/>
+                <w:sz w:val="22"/>
+                <w:szCs w:val="22"/>
+                <w:lang w:val="en-US"/>
+              </w:rPr>
+              <w:t>extension</w:t>
+            </w:r>
+          </w:p>
+        </w:tc>
+      </w:tr>
+      <w:tr>
+        <w:trPr>
+          <w:trHeight w:val="300"/>
+        </w:trPr>
+        <w:tc>
+          <w:tcPr>
+            <w:tcW w:w="4508" w:type="dxa"/>
+            <w:tcBorders>
+              <w:top w:val="single" w:color="000000" w:themeColor="text1" w:sz="8"/>
+              <w:left w:val="single" w:color="000000" w:themeColor="text1" w:sz="8"/>
+              <w:bottom w:val="single" w:color="000000" w:themeColor="text1" w:sz="8"/>
+              <w:right w:val="single" w:color="000000" w:themeColor="text1" w:sz="8"/>
+            </w:tcBorders>
+            <w:tcMar>
+              <w:left w:w="108" w:type="dxa"/>
+              <w:right w:w="108" w:type="dxa"/>
+            </w:tcMar>
+            <w:vAlign w:val="top"/>
+          </w:tcPr>
+          <w:p>
+            <w:pPr>
+              <w:spacing w:before="0" w:beforeAutospacing="off" w:after="0" w:afterAutospacing="off"/>
+              <w:jc w:val="both"/>
+            </w:pPr>
+            <w:r>
+              <w:rPr>
+                <w:rFonts w:ascii="Malgun Gothic" w:hAnsi="Malgun Gothic" w:eastAsia="Malgun Gothic" w:cs="Malgun Gothic"/>
+                <w:sz w:val="22"/>
+                <w:szCs w:val="22"/>
+                <w:lang w:val="en-US"/>
+              </w:rPr>
+              <w:t xml:space="preserve">3-1. </w:t>
+            </w:r>
+            <w:r>
+              <w:rPr>
+                <w:rFonts w:ascii="Malgun Gothic" w:hAnsi="Malgun Gothic" w:eastAsia="Malgun Gothic" w:cs="Malgun Gothic"/>
+                <w:sz w:val="22"/>
+                <w:szCs w:val="22"/>
+              </w:rPr>
+              <w:t>자전거가 남아있지 않은 경우 회원은 예약대기신청을 할 수 있다</w:t>
+            </w:r>
+            <w:r>
+              <w:rPr>
+                <w:rFonts w:ascii="Malgun Gothic" w:hAnsi="Malgun Gothic" w:eastAsia="Malgun Gothic" w:cs="Malgun Gothic"/>
+                <w:sz w:val="22"/>
+                <w:szCs w:val="22"/>
+                <w:lang w:val="en-US"/>
+              </w:rPr>
+              <w:t>.</w:t>
+            </w:r>
+          </w:p>
+        </w:tc>
+        <w:tc>
+          <w:tcPr>
+            <w:tcW w:w="4508" w:type="dxa"/>
+            <w:tcBorders>
+              <w:top w:val="nil" w:color="000000" w:themeColor="text1" w:sz="8"/>
+              <w:left w:val="single" w:color="000000" w:themeColor="text1" w:sz="8"/>
+              <w:bottom w:val="single" w:color="000000" w:themeColor="text1" w:sz="8"/>
+              <w:right w:val="single" w:color="000000" w:themeColor="text1" w:sz="8"/>
+            </w:tcBorders>
+            <w:tcMar>
+              <w:left w:w="108" w:type="dxa"/>
+              <w:right w:w="108" w:type="dxa"/>
+            </w:tcMar>
+            <w:vAlign w:val="top"/>
+          </w:tcPr>
+          <w:p>
+            <w:pPr>
+              <w:spacing w:before="0" w:beforeAutospacing="off" w:after="0" w:afterAutospacing="off"/>
+              <w:jc w:val="both"/>
+            </w:pPr>
+            <w:r>
+              <w:rPr>
+                <w:rFonts w:ascii="Malgun Gothic" w:hAnsi="Malgun Gothic" w:eastAsia="Malgun Gothic" w:cs="Malgun Gothic"/>
+                <w:sz w:val="22"/>
+                <w:szCs w:val="22"/>
+                <w:lang w:val="en-US"/>
+              </w:rPr>
+              <w:t xml:space="preserve">4-1.  </w:t>
+            </w:r>
+            <w:r>
+              <w:rPr>
+                <w:rFonts w:ascii="Malgun Gothic" w:hAnsi="Malgun Gothic" w:eastAsia="Malgun Gothic" w:cs="Malgun Gothic"/>
+                <w:sz w:val="22"/>
+                <w:szCs w:val="22"/>
+              </w:rPr>
+              <w:t>시스템이 해당 자전거에 대한 예약대기 정보를 등록한다</w:t>
+            </w:r>
+            <w:r>
+              <w:rPr>
+                <w:rFonts w:ascii="Malgun Gothic" w:hAnsi="Malgun Gothic" w:eastAsia="Malgun Gothic" w:cs="Malgun Gothic"/>
+                <w:sz w:val="22"/>
+                <w:szCs w:val="22"/>
+                <w:lang w:val="en-US"/>
+              </w:rPr>
+              <w:t>.</w:t>
+            </w:r>
+          </w:p>
+        </w:tc>
+      </w:tr>
+      <w:tr>
+        <w:trPr>
+          <w:trHeight w:val="690"/>
+        </w:trPr>
+        <w:tc>
+          <w:tcPr>
+            <w:tcW w:w="4508" w:type="dxa"/>
+            <w:tcBorders>
+              <w:top w:val="single" w:color="000000" w:themeColor="text1" w:sz="8"/>
+              <w:left w:val="single" w:color="000000" w:themeColor="text1" w:sz="8"/>
+              <w:bottom w:val="single" w:color="000000" w:themeColor="text1" w:sz="8"/>
+              <w:right w:val="single" w:color="000000" w:themeColor="text1" w:sz="8"/>
+            </w:tcBorders>
+            <w:tcMar>
+              <w:left w:w="108" w:type="dxa"/>
+              <w:right w:w="108" w:type="dxa"/>
+            </w:tcMar>
+            <w:vAlign w:val="top"/>
+          </w:tcPr>
+          <w:p>
+            <w:pPr>
+              <w:spacing w:before="0" w:beforeAutospacing="off" w:after="0" w:afterAutospacing="off"/>
+              <w:jc w:val="both"/>
+            </w:pPr>
+            <w:r>
+              <w:rPr>
+                <w:rFonts w:ascii="Malgun Gothic" w:hAnsi="Malgun Gothic" w:eastAsia="Malgun Gothic" w:cs="Malgun Gothic"/>
+                <w:sz w:val="22"/>
+                <w:szCs w:val="22"/>
+                <w:lang w:val="en-US"/>
+              </w:rPr>
+              <w:t xml:space="preserve"> </w:t>
+            </w:r>
+          </w:p>
+        </w:tc>
+        <w:tc>
+          <w:tcPr>
+            <w:tcW w:w="4508" w:type="dxa"/>
+            <w:tcBorders>
+              <w:top w:val="single" w:color="000000" w:themeColor="text1" w:sz="8"/>
+              <w:left w:val="single" w:color="000000" w:themeColor="text1" w:sz="8"/>
+              <w:bottom w:val="single" w:color="000000" w:themeColor="text1" w:sz="8"/>
+              <w:right w:val="single" w:color="000000" w:themeColor="text1" w:sz="8"/>
+            </w:tcBorders>
+            <w:tcMar>
+              <w:left w:w="108" w:type="dxa"/>
+              <w:right w:w="108" w:type="dxa"/>
+            </w:tcMar>
+            <w:vAlign w:val="top"/>
+          </w:tcPr>
+          <w:p>
+            <w:pPr>
+              <w:spacing w:before="0" w:beforeAutospacing="off" w:after="0" w:afterAutospacing="off"/>
+              <w:jc w:val="both"/>
+            </w:pPr>
+            <w:r>
+              <w:rPr>
+                <w:rFonts w:ascii="Malgun Gothic" w:hAnsi="Malgun Gothic" w:eastAsia="Malgun Gothic" w:cs="Malgun Gothic"/>
+                <w:sz w:val="22"/>
+                <w:szCs w:val="22"/>
+                <w:lang w:val="en-US"/>
+              </w:rPr>
+              <w:t xml:space="preserve">5-1.  </w:t>
+            </w:r>
+            <w:r>
+              <w:rPr>
+                <w:rFonts w:ascii="Malgun Gothic" w:hAnsi="Malgun Gothic" w:eastAsia="Malgun Gothic" w:cs="Malgun Gothic"/>
+                <w:sz w:val="22"/>
+                <w:szCs w:val="22"/>
+              </w:rPr>
+              <w:t>시스템이 회원에게</w:t>
+            </w:r>
+            <w:r>
+              <w:rPr>
+                <w:rFonts w:ascii="Malgun Gothic" w:hAnsi="Malgun Gothic" w:eastAsia="Malgun Gothic" w:cs="Malgun Gothic"/>
+                <w:sz w:val="22"/>
+                <w:szCs w:val="22"/>
+                <w:lang w:val="en-US"/>
+              </w:rPr>
+              <w:t xml:space="preserve"> ‘</w:t>
+            </w:r>
+            <w:r>
+              <w:rPr>
+                <w:rFonts w:ascii="Malgun Gothic" w:hAnsi="Malgun Gothic" w:eastAsia="Malgun Gothic" w:cs="Malgun Gothic"/>
+                <w:sz w:val="22"/>
+                <w:szCs w:val="22"/>
+              </w:rPr>
+              <w:t>예약 대기 등록 완료</w:t>
+            </w:r>
+            <w:r>
+              <w:rPr>
+                <w:rFonts w:ascii="Malgun Gothic" w:hAnsi="Malgun Gothic" w:eastAsia="Malgun Gothic" w:cs="Malgun Gothic"/>
+                <w:sz w:val="22"/>
+                <w:szCs w:val="22"/>
+                <w:lang w:val="en-US"/>
+              </w:rPr>
+              <w:t xml:space="preserve">’ </w:t>
+            </w:r>
+            <w:r>
+              <w:rPr>
+                <w:rFonts w:ascii="Malgun Gothic" w:hAnsi="Malgun Gothic" w:eastAsia="Malgun Gothic" w:cs="Malgun Gothic"/>
+                <w:sz w:val="22"/>
+                <w:szCs w:val="22"/>
+              </w:rPr>
+              <w:t>문자 알림을 전송한다</w:t>
+            </w:r>
+            <w:r>
+              <w:rPr>
+                <w:rFonts w:ascii="Malgun Gothic" w:hAnsi="Malgun Gothic" w:eastAsia="Malgun Gothic" w:cs="Malgun Gothic"/>
+                <w:sz w:val="22"/>
+                <w:szCs w:val="22"/>
+                <w:lang w:val="en-US"/>
+              </w:rPr>
+              <w:t>.</w:t>
+            </w:r>
+          </w:p>
+        </w:tc>
+      </w:tr>
+    </w:tbl>
     <w:p>
       <w:pPr>
         <w:pStyle w:val="Normal"/>

</xml_diff>